<commit_message>
Update one statement in docuemntation algorithm.
</commit_message>
<xml_diff>
--- a/doc/Event-Mention-Detection-scoring-v26.docx
+++ b/doc/Event-Mention-Detection-scoring-v26.docx
@@ -67,8 +67,6 @@
         </w:rPr>
         <w:t>Aug 12</w:t>
       </w:r>
-      <w:bookmarkStart w:id="0" w:name="_GoBack"/>
-      <w:bookmarkEnd w:id="0"/>
       <w:r>
         <w:rPr>
           <w:b/>
@@ -216,14 +214,27 @@
       <w:r>
         <w:t xml:space="preserve">Figure </w:t>
       </w:r>
-      <w:fldSimple w:instr=" SEQ Figure \* ARABIC ">
-        <w:r>
-          <w:rPr>
-            <w:noProof/>
-          </w:rPr>
-          <w:t>1</w:t>
-        </w:r>
-      </w:fldSimple>
+      <w:r>
+        <w:fldChar w:fldCharType="begin"/>
+      </w:r>
+      <w:r>
+        <w:instrText xml:space="preserve"> SEQ Figure \* ARABIC </w:instrText>
+      </w:r>
+      <w:r>
+        <w:fldChar w:fldCharType="separate"/>
+      </w:r>
+      <w:r>
+        <w:rPr>
+          <w:noProof/>
+        </w:rPr>
+        <w:t>1</w:t>
+      </w:r>
+      <w:r>
+        <w:rPr>
+          <w:noProof/>
+        </w:rPr>
+        <w:fldChar w:fldCharType="end"/>
+      </w:r>
       <w:r>
         <w:t xml:space="preserve">: An </w:t>
       </w:r>
@@ -531,7 +542,15 @@
         <w:t xml:space="preserve"> in </w:t>
       </w:r>
       <w:r>
-        <w:t>Token Based Format (tbf).</w:t>
+        <w:t>Token Based Format (</w:t>
+      </w:r>
+      <w:proofErr w:type="spellStart"/>
+      <w:r>
+        <w:t>tbf</w:t>
+      </w:r>
+      <w:proofErr w:type="spellEnd"/>
+      <w:r>
+        <w:t>).</w:t>
       </w:r>
       <w:r>
         <w:t xml:space="preserve"> </w:t>
@@ -560,7 +579,15 @@
         <w:t xml:space="preserve"> </w:t>
       </w:r>
       <w:r>
-        <w:t>Token Based Format (tbf)</w:t>
+        <w:t>Token Based Format (</w:t>
+      </w:r>
+      <w:proofErr w:type="spellStart"/>
+      <w:r>
+        <w:t>tbf</w:t>
+      </w:r>
+      <w:proofErr w:type="spellEnd"/>
+      <w:r>
+        <w:t>)</w:t>
       </w:r>
     </w:p>
     <w:p>
@@ -784,7 +811,15 @@
         <w:t>source</w:t>
       </w:r>
       <w:r>
-        <w:t xml:space="preserve"> files. "tab" is appended to the file extension of its corresponding source file</w:t>
+        <w:t xml:space="preserve"> files. "</w:t>
+      </w:r>
+      <w:proofErr w:type="gramStart"/>
+      <w:r>
+        <w:t>tab</w:t>
+      </w:r>
+      <w:proofErr w:type="gramEnd"/>
+      <w:r>
+        <w:t>" is appended to the file extension of its corresponding source file</w:t>
       </w:r>
       <w:r>
         <w:t xml:space="preserve">name. </w:t>
@@ -831,8 +866,18 @@
           <w:numId w:val="21"/>
         </w:numPr>
       </w:pPr>
-      <w:r>
-        <w:t>token_id:   A string of "t" followed by a token-number beginning at 0</w:t>
+      <w:proofErr w:type="spellStart"/>
+      <w:proofErr w:type="gramStart"/>
+      <w:r>
+        <w:t>token</w:t>
+      </w:r>
+      <w:proofErr w:type="gramEnd"/>
+      <w:r>
+        <w:t>_id</w:t>
+      </w:r>
+      <w:proofErr w:type="spellEnd"/>
+      <w:r>
+        <w:t>:   A string of "t" followed by a token-number beginning at 0</w:t>
       </w:r>
     </w:p>
     <w:p>
@@ -843,8 +888,18 @@
           <w:numId w:val="21"/>
         </w:numPr>
       </w:pPr>
-      <w:r>
-        <w:t>token_str:  The literal string of a given-token</w:t>
+      <w:proofErr w:type="spellStart"/>
+      <w:proofErr w:type="gramStart"/>
+      <w:r>
+        <w:t>token</w:t>
+      </w:r>
+      <w:proofErr w:type="gramEnd"/>
+      <w:r>
+        <w:t>_str</w:t>
+      </w:r>
+      <w:proofErr w:type="spellEnd"/>
+      <w:r>
+        <w:t>:  The literal string of a given-token</w:t>
       </w:r>
     </w:p>
     <w:p>
@@ -855,8 +910,18 @@
           <w:numId w:val="21"/>
         </w:numPr>
       </w:pPr>
-      <w:r>
-        <w:t xml:space="preserve">tkn_begin:  Index of the token's first character in the </w:t>
+      <w:proofErr w:type="spellStart"/>
+      <w:proofErr w:type="gramStart"/>
+      <w:r>
+        <w:t>tkn</w:t>
+      </w:r>
+      <w:proofErr w:type="gramEnd"/>
+      <w:r>
+        <w:t>_begin</w:t>
+      </w:r>
+      <w:proofErr w:type="spellEnd"/>
+      <w:r>
+        <w:t xml:space="preserve">:  Index of the token's first character in the </w:t>
       </w:r>
       <w:r>
         <w:t>source</w:t>
@@ -873,8 +938,18 @@
           <w:numId w:val="21"/>
         </w:numPr>
       </w:pPr>
-      <w:r>
-        <w:t xml:space="preserve">tkn_end:    Index of the token's last character in the </w:t>
+      <w:proofErr w:type="spellStart"/>
+      <w:proofErr w:type="gramStart"/>
+      <w:r>
+        <w:t>tkn</w:t>
+      </w:r>
+      <w:proofErr w:type="gramEnd"/>
+      <w:r>
+        <w:t>_end</w:t>
+      </w:r>
+      <w:proofErr w:type="spellEnd"/>
+      <w:r>
+        <w:t xml:space="preserve">:    Index of the token's last character in the </w:t>
       </w:r>
       <w:r>
         <w:t>source</w:t>
@@ -1082,8 +1157,21 @@
           <w:numId w:val="4"/>
         </w:numPr>
       </w:pPr>
-      <w:r>
-        <w:t>Header := #BeginOfDocument&lt;s&gt;&lt;doc ID&gt;</w:t>
+      <w:proofErr w:type="gramStart"/>
+      <w:r>
+        <w:t>Header :=</w:t>
+      </w:r>
+      <w:proofErr w:type="gramEnd"/>
+      <w:r>
+        <w:t xml:space="preserve"> #</w:t>
+      </w:r>
+      <w:proofErr w:type="spellStart"/>
+      <w:r>
+        <w:t>BeginOfDocument</w:t>
+      </w:r>
+      <w:proofErr w:type="spellEnd"/>
+      <w:r>
+        <w:t>&lt;s&gt;&lt;doc ID&gt;</w:t>
       </w:r>
     </w:p>
     <w:p>
@@ -1106,9 +1194,19 @@
           <w:numId w:val="4"/>
         </w:numPr>
       </w:pPr>
-      <w:r>
-        <w:t>Footer := #EndOfDocument</w:t>
-      </w:r>
+      <w:proofErr w:type="gramStart"/>
+      <w:r>
+        <w:t>Footer :=</w:t>
+      </w:r>
+      <w:proofErr w:type="gramEnd"/>
+      <w:r>
+        <w:t xml:space="preserve"> #</w:t>
+      </w:r>
+      <w:proofErr w:type="spellStart"/>
+      <w:r>
+        <w:t>EndOfDocument</w:t>
+      </w:r>
+      <w:proofErr w:type="spellEnd"/>
       <w:r>
         <w:tab/>
       </w:r>
@@ -1174,9 +1272,11 @@
       <w:r>
         <w:t>&lt;</w:t>
       </w:r>
+      <w:proofErr w:type="gramStart"/>
       <w:r>
         <w:t>system</w:t>
       </w:r>
+      <w:proofErr w:type="gramEnd"/>
       <w:r>
         <w:t xml:space="preserve"> ID&gt; </w:t>
       </w:r>
@@ -1199,9 +1299,11 @@
       <w:r>
         <w:t>&lt;</w:t>
       </w:r>
+      <w:proofErr w:type="gramStart"/>
       <w:r>
         <w:t>doc</w:t>
       </w:r>
+      <w:proofErr w:type="gramEnd"/>
       <w:r>
         <w:t xml:space="preserve"> ID&gt; </w:t>
       </w:r>
@@ -1225,7 +1327,15 @@
         <w:jc w:val="left"/>
       </w:pPr>
       <w:r>
-        <w:t xml:space="preserve">&lt;mention ID&gt; := the ID of </w:t>
+        <w:t>&lt;</w:t>
+      </w:r>
+      <w:proofErr w:type="gramStart"/>
+      <w:r>
+        <w:t>mention</w:t>
+      </w:r>
+      <w:proofErr w:type="gramEnd"/>
+      <w:r>
+        <w:t xml:space="preserve"> ID&gt; := the ID of </w:t>
       </w:r>
       <w:r>
         <w:t>the</w:t>
@@ -1250,14 +1360,30 @@
           <w:rFonts w:ascii="Cambria" w:eastAsia="Times New Roman" w:hAnsi="Cambria" w:cs="Times New Roman"/>
           <w:shd w:val="clear" w:color="auto" w:fill="FFFFFF"/>
         </w:rPr>
-        <w:t>&lt;to</w:t>
-      </w:r>
+        <w:t>&lt;</w:t>
+      </w:r>
+      <w:proofErr w:type="gramStart"/>
       <w:r>
         <w:rPr>
           <w:rFonts w:ascii="Cambria" w:eastAsia="Times New Roman" w:hAnsi="Cambria" w:cs="Times New Roman"/>
           <w:shd w:val="clear" w:color="auto" w:fill="FFFFFF"/>
         </w:rPr>
-        <w:t xml:space="preserve">ken ID list&gt; := list of IDs for the token(s) of the current mention, </w:t>
+        <w:t>to</w:t>
+      </w:r>
+      <w:r>
+        <w:rPr>
+          <w:rFonts w:ascii="Cambria" w:eastAsia="Times New Roman" w:hAnsi="Cambria" w:cs="Times New Roman"/>
+          <w:shd w:val="clear" w:color="auto" w:fill="FFFFFF"/>
+        </w:rPr>
+        <w:t>ken</w:t>
+      </w:r>
+      <w:proofErr w:type="gramEnd"/>
+      <w:r>
+        <w:rPr>
+          <w:rFonts w:ascii="Cambria" w:eastAsia="Times New Roman" w:hAnsi="Cambria" w:cs="Times New Roman"/>
+          <w:shd w:val="clear" w:color="auto" w:fill="FFFFFF"/>
+        </w:rPr>
+        <w:t xml:space="preserve"> ID list&gt; := list of IDs for the token(s) of the current mention, </w:t>
       </w:r>
       <w:r>
         <w:rPr>
@@ -1326,7 +1452,23 @@
           <w:rFonts w:ascii="Cambria" w:eastAsia="Times New Roman" w:hAnsi="Cambria" w:cs="Times New Roman"/>
           <w:shd w:val="clear" w:color="auto" w:fill="FFFFFF"/>
         </w:rPr>
-        <w:t xml:space="preserve">&lt;mention&gt; := the actual character string of the mention </w:t>
+        <w:t>&lt;</w:t>
+      </w:r>
+      <w:proofErr w:type="gramStart"/>
+      <w:r>
+        <w:rPr>
+          <w:rFonts w:ascii="Cambria" w:eastAsia="Times New Roman" w:hAnsi="Cambria" w:cs="Times New Roman"/>
+          <w:shd w:val="clear" w:color="auto" w:fill="FFFFFF"/>
+        </w:rPr>
+        <w:t>mention</w:t>
+      </w:r>
+      <w:proofErr w:type="gramEnd"/>
+      <w:r>
+        <w:rPr>
+          <w:rFonts w:ascii="Cambria" w:eastAsia="Times New Roman" w:hAnsi="Cambria" w:cs="Times New Roman"/>
+          <w:shd w:val="clear" w:color="auto" w:fill="FFFFFF"/>
+        </w:rPr>
+        <w:t xml:space="preserve">&gt; := the actual character string of the mention </w:t>
       </w:r>
     </w:p>
     <w:p>
@@ -1347,7 +1489,23 @@
           <w:rFonts w:ascii="Cambria" w:eastAsia="Times New Roman" w:hAnsi="Cambria" w:cs="Times New Roman"/>
           <w:shd w:val="clear" w:color="auto" w:fill="FFFFFF"/>
         </w:rPr>
-        <w:t xml:space="preserve">&lt;event-type&gt; </w:t>
+        <w:t>&lt;</w:t>
+      </w:r>
+      <w:proofErr w:type="gramStart"/>
+      <w:r>
+        <w:rPr>
+          <w:rFonts w:ascii="Cambria" w:eastAsia="Times New Roman" w:hAnsi="Cambria" w:cs="Times New Roman"/>
+          <w:shd w:val="clear" w:color="auto" w:fill="FFFFFF"/>
+        </w:rPr>
+        <w:t>event</w:t>
+      </w:r>
+      <w:proofErr w:type="gramEnd"/>
+      <w:r>
+        <w:rPr>
+          <w:rFonts w:ascii="Cambria" w:eastAsia="Times New Roman" w:hAnsi="Cambria" w:cs="Times New Roman"/>
+          <w:shd w:val="clear" w:color="auto" w:fill="FFFFFF"/>
+        </w:rPr>
+        <w:t xml:space="preserve">-type&gt; </w:t>
       </w:r>
       <w:r>
         <w:rPr>
@@ -1375,7 +1533,25 @@
           <w:rFonts w:ascii="Cambria" w:eastAsia="Times New Roman" w:hAnsi="Cambria" w:cs="Times New Roman"/>
           <w:shd w:val="clear" w:color="auto" w:fill="FFFFFF"/>
         </w:rPr>
-        <w:t xml:space="preserve">&lt;realis </w:t>
+        <w:t>&lt;</w:t>
+      </w:r>
+      <w:proofErr w:type="spellStart"/>
+      <w:proofErr w:type="gramStart"/>
+      <w:r>
+        <w:rPr>
+          <w:rFonts w:ascii="Cambria" w:eastAsia="Times New Roman" w:hAnsi="Cambria" w:cs="Times New Roman"/>
+          <w:shd w:val="clear" w:color="auto" w:fill="FFFFFF"/>
+        </w:rPr>
+        <w:t>realis</w:t>
+      </w:r>
+      <w:proofErr w:type="spellEnd"/>
+      <w:proofErr w:type="gramEnd"/>
+      <w:r>
+        <w:rPr>
+          <w:rFonts w:ascii="Cambria" w:eastAsia="Times New Roman" w:hAnsi="Cambria" w:cs="Times New Roman"/>
+          <w:shd w:val="clear" w:color="auto" w:fill="FFFFFF"/>
+        </w:rPr>
+        <w:t xml:space="preserve"> </w:t>
       </w:r>
       <w:r>
         <w:rPr>
@@ -1452,12 +1628,21 @@
         </w:rPr>
         <w:t>&lt;</w:t>
       </w:r>
+      <w:proofErr w:type="gramStart"/>
       <w:r>
         <w:rPr>
           <w:rFonts w:ascii="Cambria" w:eastAsia="Times New Roman" w:hAnsi="Cambria" w:cs="Times New Roman"/>
           <w:shd w:val="clear" w:color="auto" w:fill="FFFFFF"/>
         </w:rPr>
-        <w:t>span confidence</w:t>
+        <w:t>span</w:t>
+      </w:r>
+      <w:proofErr w:type="gramEnd"/>
+      <w:r>
+        <w:rPr>
+          <w:rFonts w:ascii="Cambria" w:eastAsia="Times New Roman" w:hAnsi="Cambria" w:cs="Times New Roman"/>
+          <w:shd w:val="clear" w:color="auto" w:fill="FFFFFF"/>
+        </w:rPr>
+        <w:t xml:space="preserve"> confidence</w:t>
       </w:r>
       <w:r>
         <w:rPr>
@@ -1541,7 +1726,23 @@
           <w:rFonts w:ascii="Cambria" w:eastAsia="Times New Roman" w:hAnsi="Cambria" w:cs="Times New Roman"/>
           <w:shd w:val="clear" w:color="auto" w:fill="FFFFFF"/>
         </w:rPr>
-        <w:t>&lt;type confidence&gt; := a score (confidence, etc.) the system wants to assign for the mention type detection.  This score will not affect the evaluation results</w:t>
+        <w:t>&lt;</w:t>
+      </w:r>
+      <w:proofErr w:type="gramStart"/>
+      <w:r>
+        <w:rPr>
+          <w:rFonts w:ascii="Cambria" w:eastAsia="Times New Roman" w:hAnsi="Cambria" w:cs="Times New Roman"/>
+          <w:shd w:val="clear" w:color="auto" w:fill="FFFFFF"/>
+        </w:rPr>
+        <w:t>type</w:t>
+      </w:r>
+      <w:proofErr w:type="gramEnd"/>
+      <w:r>
+        <w:rPr>
+          <w:rFonts w:ascii="Cambria" w:eastAsia="Times New Roman" w:hAnsi="Cambria" w:cs="Times New Roman"/>
+          <w:shd w:val="clear" w:color="auto" w:fill="FFFFFF"/>
+        </w:rPr>
+        <w:t xml:space="preserve"> confidence&gt; := a score (confidence, etc.) the system wants to assign for the mention type detection.  This score will not affect the evaluation results</w:t>
       </w:r>
     </w:p>
     <w:p>
@@ -1563,14 +1764,48 @@
           <w:shd w:val="clear" w:color="auto" w:fill="FFFFFF"/>
         </w:rPr>
         <w:lastRenderedPageBreak/>
-        <w:t>&lt;realis confidence&gt;</w:t>
-      </w:r>
+        <w:t>&lt;</w:t>
+      </w:r>
+      <w:proofErr w:type="spellStart"/>
+      <w:proofErr w:type="gramStart"/>
       <w:r>
         <w:rPr>
           <w:rFonts w:ascii="Cambria" w:eastAsia="Times New Roman" w:hAnsi="Cambria" w:cs="Times New Roman"/>
           <w:shd w:val="clear" w:color="auto" w:fill="FFFFFF"/>
         </w:rPr>
-        <w:t>:= a score (confidence, etc.) the system wants to assign for the mention realis detection.  This score will not affect the evaluation results</w:t>
+        <w:t>realis</w:t>
+      </w:r>
+      <w:proofErr w:type="spellEnd"/>
+      <w:proofErr w:type="gramEnd"/>
+      <w:r>
+        <w:rPr>
+          <w:rFonts w:ascii="Cambria" w:eastAsia="Times New Roman" w:hAnsi="Cambria" w:cs="Times New Roman"/>
+          <w:shd w:val="clear" w:color="auto" w:fill="FFFFFF"/>
+        </w:rPr>
+        <w:t xml:space="preserve"> confidence&gt;</w:t>
+      </w:r>
+      <w:r>
+        <w:rPr>
+          <w:rFonts w:ascii="Cambria" w:eastAsia="Times New Roman" w:hAnsi="Cambria" w:cs="Times New Roman"/>
+          <w:shd w:val="clear" w:color="auto" w:fill="FFFFFF"/>
+        </w:rPr>
+        <w:t xml:space="preserve">:= a score (confidence, etc.) the system wants to assign for the mention </w:t>
+      </w:r>
+      <w:proofErr w:type="spellStart"/>
+      <w:r>
+        <w:rPr>
+          <w:rFonts w:ascii="Cambria" w:eastAsia="Times New Roman" w:hAnsi="Cambria" w:cs="Times New Roman"/>
+          <w:shd w:val="clear" w:color="auto" w:fill="FFFFFF"/>
+        </w:rPr>
+        <w:t>realis</w:t>
+      </w:r>
+      <w:proofErr w:type="spellEnd"/>
+      <w:r>
+        <w:rPr>
+          <w:rFonts w:ascii="Cambria" w:eastAsia="Times New Roman" w:hAnsi="Cambria" w:cs="Times New Roman"/>
+          <w:shd w:val="clear" w:color="auto" w:fill="FFFFFF"/>
+        </w:rPr>
+        <w:t xml:space="preserve"> detection.  This score will not affect the evaluation results</w:t>
       </w:r>
     </w:p>
     <w:p>
@@ -1604,7 +1839,21 @@
         <w:rPr>
           <w:b/>
         </w:rPr>
-        <w:t>appended after all event nuggets lines of this file, before the #EndOfDocument footer</w:t>
+        <w:t>appended after all event nuggets lines of this file, before the #</w:t>
+      </w:r>
+      <w:proofErr w:type="spellStart"/>
+      <w:r>
+        <w:rPr>
+          <w:b/>
+        </w:rPr>
+        <w:t>EndOfDocument</w:t>
+      </w:r>
+      <w:proofErr w:type="spellEnd"/>
+      <w:r>
+        <w:rPr>
+          <w:b/>
+        </w:rPr>
+        <w:t xml:space="preserve"> footer</w:t>
       </w:r>
       <w:r>
         <w:t>.</w:t>
@@ -1646,7 +1895,15 @@
         </w:numPr>
       </w:pPr>
       <w:r>
-        <w:t xml:space="preserve">&lt;relation name&gt; := The relation name with a special indicator character (@) as prefix , </w:t>
+        <w:t>&lt;</w:t>
+      </w:r>
+      <w:proofErr w:type="gramStart"/>
+      <w:r>
+        <w:t>relation</w:t>
+      </w:r>
+      <w:proofErr w:type="gramEnd"/>
+      <w:r>
+        <w:t xml:space="preserve"> name&gt; := The relation name with a special indicator character (@) as prefix , </w:t>
       </w:r>
       <w:r>
         <w:rPr>
@@ -1676,7 +1933,15 @@
         </w:numPr>
       </w:pPr>
       <w:r>
-        <w:t>&lt;relation id&gt; := A relation id. This is for bookkeeping purposes, which will not be read by the scorer. The relation id used in the gold standard files will be in form of “R&lt;id&gt;” (e.g. R3)</w:t>
+        <w:t>&lt;</w:t>
+      </w:r>
+      <w:proofErr w:type="gramStart"/>
+      <w:r>
+        <w:t>relation</w:t>
+      </w:r>
+      <w:proofErr w:type="gramEnd"/>
+      <w:r>
+        <w:t xml:space="preserve"> id&gt; := A relation id. This is for bookkeeping purposes, which will not be read by the scorer. The relation id used in the gold standard files will be in form of “R&lt;id&gt;” (e.g. R3)</w:t>
       </w:r>
       <w:r>
         <w:t xml:space="preserve">. However, system should </w:t>
@@ -1709,7 +1974,15 @@
         </w:numPr>
       </w:pPr>
       <w:r>
-        <w:t>&lt;event menti</w:t>
+        <w:t>&lt;</w:t>
+      </w:r>
+      <w:proofErr w:type="gramStart"/>
+      <w:r>
+        <w:t>event</w:t>
+      </w:r>
+      <w:proofErr w:type="gramEnd"/>
+      <w:r>
+        <w:t xml:space="preserve"> menti</w:t>
       </w:r>
       <w:r>
         <w:t>ons&gt; := A list of event mention ids</w:t>
@@ -1828,8 +2101,13 @@
                               </w:rPr>
                             </w:pPr>
                             <w:r>
-                              <w:t>#BeginOfDocument</w:t>
-                            </w:r>
+                              <w:t>#</w:t>
+                            </w:r>
+                            <w:proofErr w:type="spellStart"/>
+                            <w:r>
+                              <w:t>BeginOfDocument</w:t>
+                            </w:r>
+                            <w:proofErr w:type="spellEnd"/>
                             <w:r>
                               <w:t xml:space="preserve"> sample</w:t>
                             </w:r>
@@ -1840,12 +2118,14 @@
                                 <w:shd w:val="clear" w:color="auto" w:fill="FFFFFF"/>
                               </w:rPr>
                             </w:pPr>
+                            <w:proofErr w:type="gramStart"/>
                             <w:r>
                               <w:rPr>
                                 <w:shd w:val="clear" w:color="auto" w:fill="FFFFFF"/>
                               </w:rPr>
                               <w:t>system1</w:t>
                             </w:r>
+                            <w:proofErr w:type="gramEnd"/>
                             <w:r>
                               <w:rPr>
                                 <w:shd w:val="clear" w:color="auto" w:fill="FFFFFF"/>
@@ -1879,8 +2159,15 @@
                                 <w:shd w:val="clear" w:color="auto" w:fill="FFFFFF"/>
                               </w:rPr>
                               <w:tab/>
+                            </w:r>
+                            <w:proofErr w:type="spellStart"/>
+                            <w:r>
+                              <w:rPr>
+                                <w:shd w:val="clear" w:color="auto" w:fill="FFFFFF"/>
+                              </w:rPr>
                               <w:t>Life_Marry</w:t>
                             </w:r>
+                            <w:proofErr w:type="spellEnd"/>
                             <w:r>
                               <w:rPr>
                                 <w:shd w:val="clear" w:color="auto" w:fill="FFFFFF"/>
@@ -1899,8 +2186,30 @@
                               <w:rPr>
                                 <w:shd w:val="clear" w:color="auto" w:fill="FFFFFF"/>
                               </w:rPr>
-                              <w:t xml:space="preserve"> 1 1</w:t>
-                            </w:r>
+                              <w:t xml:space="preserve"> </w:t>
+                            </w:r>
+                            <w:proofErr w:type="spellStart"/>
+                            <w:r>
+                              <w:rPr>
+                                <w:shd w:val="clear" w:color="auto" w:fill="FFFFFF"/>
+                              </w:rPr>
+                              <w:t>1</w:t>
+                            </w:r>
+                            <w:proofErr w:type="spellEnd"/>
+                            <w:r>
+                              <w:rPr>
+                                <w:shd w:val="clear" w:color="auto" w:fill="FFFFFF"/>
+                              </w:rPr>
+                              <w:t xml:space="preserve"> </w:t>
+                            </w:r>
+                            <w:proofErr w:type="spellStart"/>
+                            <w:r>
+                              <w:rPr>
+                                <w:shd w:val="clear" w:color="auto" w:fill="FFFFFF"/>
+                              </w:rPr>
+                              <w:t>1</w:t>
+                            </w:r>
+                            <w:proofErr w:type="spellEnd"/>
                           </w:p>
                           <w:p>
                             <w:pPr>
@@ -1908,12 +2217,14 @@
                                 <w:shd w:val="clear" w:color="auto" w:fill="FFFFFF"/>
                               </w:rPr>
                             </w:pPr>
+                            <w:proofErr w:type="gramStart"/>
                             <w:r>
                               <w:rPr>
                                 <w:shd w:val="clear" w:color="auto" w:fill="FFFFFF"/>
                               </w:rPr>
                               <w:t>system1</w:t>
                             </w:r>
+                            <w:proofErr w:type="gramEnd"/>
                             <w:r>
                               <w:rPr>
                                 <w:shd w:val="clear" w:color="auto" w:fill="FFFFFF"/>
@@ -1947,8 +2258,15 @@
                                 <w:shd w:val="clear" w:color="auto" w:fill="FFFFFF"/>
                               </w:rPr>
                               <w:tab/>
+                            </w:r>
+                            <w:proofErr w:type="spellStart"/>
+                            <w:r>
+                              <w:rPr>
+                                <w:shd w:val="clear" w:color="auto" w:fill="FFFFFF"/>
+                              </w:rPr>
                               <w:t>Life_Divorce</w:t>
                             </w:r>
+                            <w:proofErr w:type="spellEnd"/>
                             <w:r>
                               <w:rPr>
                                 <w:shd w:val="clear" w:color="auto" w:fill="FFFFFF"/>
@@ -1967,8 +2285,30 @@
                               <w:rPr>
                                 <w:shd w:val="clear" w:color="auto" w:fill="FFFFFF"/>
                               </w:rPr>
-                              <w:t xml:space="preserve"> 1 1</w:t>
-                            </w:r>
+                              <w:t xml:space="preserve"> </w:t>
+                            </w:r>
+                            <w:proofErr w:type="spellStart"/>
+                            <w:r>
+                              <w:rPr>
+                                <w:shd w:val="clear" w:color="auto" w:fill="FFFFFF"/>
+                              </w:rPr>
+                              <w:t>1</w:t>
+                            </w:r>
+                            <w:proofErr w:type="spellEnd"/>
+                            <w:r>
+                              <w:rPr>
+                                <w:shd w:val="clear" w:color="auto" w:fill="FFFFFF"/>
+                              </w:rPr>
+                              <w:t xml:space="preserve"> </w:t>
+                            </w:r>
+                            <w:proofErr w:type="spellStart"/>
+                            <w:r>
+                              <w:rPr>
+                                <w:shd w:val="clear" w:color="auto" w:fill="FFFFFF"/>
+                              </w:rPr>
+                              <w:t>1</w:t>
+                            </w:r>
+                            <w:proofErr w:type="spellEnd"/>
                           </w:p>
                           <w:p>
                             <w:pPr>
@@ -1976,12 +2316,14 @@
                                 <w:shd w:val="clear" w:color="auto" w:fill="FFFFFF"/>
                               </w:rPr>
                             </w:pPr>
+                            <w:proofErr w:type="gramStart"/>
                             <w:r>
                               <w:rPr>
                                 <w:shd w:val="clear" w:color="auto" w:fill="FFFFFF"/>
                               </w:rPr>
                               <w:t>system1</w:t>
                             </w:r>
+                            <w:proofErr w:type="gramEnd"/>
                             <w:r>
                               <w:rPr>
                                 <w:shd w:val="clear" w:color="auto" w:fill="FFFFFF"/>
@@ -2015,8 +2357,15 @@
                                 <w:shd w:val="clear" w:color="auto" w:fill="FFFFFF"/>
                               </w:rPr>
                               <w:tab/>
+                            </w:r>
+                            <w:proofErr w:type="spellStart"/>
+                            <w:r>
+                              <w:rPr>
+                                <w:shd w:val="clear" w:color="auto" w:fill="FFFFFF"/>
+                              </w:rPr>
                               <w:t>Life_Marry</w:t>
                             </w:r>
+                            <w:proofErr w:type="spellEnd"/>
                             <w:r>
                               <w:rPr>
                                 <w:shd w:val="clear" w:color="auto" w:fill="FFFFFF"/>
@@ -2035,8 +2384,30 @@
                               <w:rPr>
                                 <w:shd w:val="clear" w:color="auto" w:fill="FFFFFF"/>
                               </w:rPr>
-                              <w:t xml:space="preserve"> 1 1</w:t>
-                            </w:r>
+                              <w:t xml:space="preserve"> </w:t>
+                            </w:r>
+                            <w:proofErr w:type="spellStart"/>
+                            <w:r>
+                              <w:rPr>
+                                <w:shd w:val="clear" w:color="auto" w:fill="FFFFFF"/>
+                              </w:rPr>
+                              <w:t>1</w:t>
+                            </w:r>
+                            <w:proofErr w:type="spellEnd"/>
+                            <w:r>
+                              <w:rPr>
+                                <w:shd w:val="clear" w:color="auto" w:fill="FFFFFF"/>
+                              </w:rPr>
+                              <w:t xml:space="preserve"> </w:t>
+                            </w:r>
+                            <w:proofErr w:type="spellStart"/>
+                            <w:r>
+                              <w:rPr>
+                                <w:shd w:val="clear" w:color="auto" w:fill="FFFFFF"/>
+                              </w:rPr>
+                              <w:t>1</w:t>
+                            </w:r>
+                            <w:proofErr w:type="spellEnd"/>
                           </w:p>
                           <w:p>
                             <w:pPr>
@@ -2044,12 +2415,14 @@
                                 <w:shd w:val="clear" w:color="auto" w:fill="FFFFFF"/>
                               </w:rPr>
                             </w:pPr>
+                            <w:proofErr w:type="gramStart"/>
                             <w:r>
                               <w:rPr>
                                 <w:shd w:val="clear" w:color="auto" w:fill="FFFFFF"/>
                               </w:rPr>
                               <w:t>system1</w:t>
                             </w:r>
+                            <w:proofErr w:type="gramEnd"/>
                             <w:r>
                               <w:rPr>
                                 <w:shd w:val="clear" w:color="auto" w:fill="FFFFFF"/>
@@ -2089,8 +2462,15 @@
                                 <w:shd w:val="clear" w:color="auto" w:fill="FFFFFF"/>
                               </w:rPr>
                               <w:tab/>
+                            </w:r>
+                            <w:proofErr w:type="spellStart"/>
+                            <w:r>
+                              <w:rPr>
+                                <w:shd w:val="clear" w:color="auto" w:fill="FFFFFF"/>
+                              </w:rPr>
                               <w:t>Life_Marry</w:t>
                             </w:r>
+                            <w:proofErr w:type="spellEnd"/>
                             <w:r>
                               <w:rPr>
                                 <w:shd w:val="clear" w:color="auto" w:fill="FFFFFF"/>
@@ -2103,8 +2483,30 @@
                                 <w:shd w:val="clear" w:color="auto" w:fill="FFFFFF"/>
                               </w:rPr>
                               <w:tab/>
-                              <w:t>1 1 1</w:t>
-                            </w:r>
+                              <w:t xml:space="preserve">1 </w:t>
+                            </w:r>
+                            <w:proofErr w:type="spellStart"/>
+                            <w:r>
+                              <w:rPr>
+                                <w:shd w:val="clear" w:color="auto" w:fill="FFFFFF"/>
+                              </w:rPr>
+                              <w:t>1</w:t>
+                            </w:r>
+                            <w:proofErr w:type="spellEnd"/>
+                            <w:r>
+                              <w:rPr>
+                                <w:shd w:val="clear" w:color="auto" w:fill="FFFFFF"/>
+                              </w:rPr>
+                              <w:t xml:space="preserve"> </w:t>
+                            </w:r>
+                            <w:proofErr w:type="spellStart"/>
+                            <w:r>
+                              <w:rPr>
+                                <w:shd w:val="clear" w:color="auto" w:fill="FFFFFF"/>
+                              </w:rPr>
+                              <w:t>1</w:t>
+                            </w:r>
+                            <w:proofErr w:type="spellEnd"/>
                           </w:p>
                           <w:p>
                             <w:pPr>
@@ -2130,8 +2532,16 @@
                                 <w:shd w:val="clear" w:color="auto" w:fill="FFFFFF"/>
                               </w:rPr>
                               <w:tab/>
-                              <w:t>E6,E2</w:t>
-                            </w:r>
+                              <w:t>E6</w:t>
+                            </w:r>
+                            <w:proofErr w:type="gramStart"/>
+                            <w:r>
+                              <w:rPr>
+                                <w:shd w:val="clear" w:color="auto" w:fill="FFFFFF"/>
+                              </w:rPr>
+                              <w:t>,E2</w:t>
+                            </w:r>
+                            <w:proofErr w:type="gramEnd"/>
                           </w:p>
                           <w:p>
                             <w:pPr>
@@ -2143,8 +2553,16 @@
                               <w:rPr>
                                 <w:shd w:val="clear" w:color="auto" w:fill="FFFFFF"/>
                               </w:rPr>
-                              <w:t>#EndOfDocument</w:t>
-                            </w:r>
+                              <w:t>#</w:t>
+                            </w:r>
+                            <w:proofErr w:type="spellStart"/>
+                            <w:r>
+                              <w:rPr>
+                                <w:shd w:val="clear" w:color="auto" w:fill="FFFFFF"/>
+                              </w:rPr>
+                              <w:t>EndOfDocument</w:t>
+                            </w:r>
+                            <w:proofErr w:type="spellEnd"/>
                           </w:p>
                           <w:p>
                             <w:pPr>
@@ -2617,6 +3035,7 @@
       <w:r>
         <w:t xml:space="preserve">to represent the tokens of the mention. </w:t>
       </w:r>
+      <w:proofErr w:type="gramStart"/>
       <w:r>
         <w:rPr>
           <w:b/>
@@ -2629,6 +3048,7 @@
         </w:rPr>
         <w:t>(</w:t>
       </w:r>
+      <w:proofErr w:type="gramEnd"/>
       <w:r>
         <w:rPr>
           <w:b/>
@@ -2809,10 +3229,10 @@
           <w:noProof/>
         </w:rPr>
         <w:drawing>
-          <wp:inline distT="0" distB="0" distL="0" distR="0" wp14:anchorId="23815CC5" wp14:editId="10B0DB42">
-            <wp:extent cx="5486400" cy="2257071"/>
-            <wp:effectExtent l="0" t="0" r="0" b="3810"/>
-            <wp:docPr id="7" name="Picture 3"/>
+          <wp:inline distT="0" distB="0" distL="0" distR="0" wp14:anchorId="4A916AC9" wp14:editId="029ADE37">
+            <wp:extent cx="5486400" cy="2257694"/>
+            <wp:effectExtent l="0" t="0" r="0" b="3175"/>
+            <wp:docPr id="5" name="Picture 1"/>
             <wp:cNvGraphicFramePr>
               <a:graphicFrameLocks xmlns:a="http://schemas.openxmlformats.org/drawingml/2006/main" noChangeAspect="1"/>
             </wp:cNvGraphicFramePr>
@@ -2820,7 +3240,7 @@
               <a:graphicData uri="http://schemas.openxmlformats.org/drawingml/2006/picture">
                 <pic:pic xmlns:pic="http://schemas.openxmlformats.org/drawingml/2006/picture">
                   <pic:nvPicPr>
-                    <pic:cNvPr id="0" name="Picture 3"/>
+                    <pic:cNvPr id="0" name="Picture 1"/>
                     <pic:cNvPicPr>
                       <a:picLocks noChangeAspect="1" noChangeArrowheads="1"/>
                     </pic:cNvPicPr>
@@ -2841,7 +3261,7 @@
                   <pic:spPr bwMode="auto">
                     <a:xfrm>
                       <a:off x="0" y="0"/>
-                      <a:ext cx="5486400" cy="2257071"/>
+                      <a:ext cx="5486400" cy="2257694"/>
                     </a:xfrm>
                     <a:prstGeom prst="rect">
                       <a:avLst/>
@@ -2862,21 +3282,39 @@
       <w:pPr>
         <w:pStyle w:val="Caption"/>
       </w:pPr>
-      <w:bookmarkStart w:id="1" w:name="_Ref301019934"/>
+      <w:bookmarkStart w:id="0" w:name="_Ref301019934"/>
       <w:r>
         <w:t xml:space="preserve">Algorithm </w:t>
       </w:r>
-      <w:fldSimple w:instr=" SEQ Algorithm \* ARABIC ">
-        <w:r>
-          <w:rPr>
-            <w:noProof/>
-          </w:rPr>
-          <w:t>1</w:t>
-        </w:r>
-      </w:fldSimple>
-      <w:bookmarkEnd w:id="1"/>
-      <w:r>
-        <w:t xml:space="preserve">  Span only Greedy Mapping</w:t>
+      <w:r>
+        <w:fldChar w:fldCharType="begin"/>
+      </w:r>
+      <w:r>
+        <w:instrText xml:space="preserve"> SEQ Algorithm \* ARABIC </w:instrText>
+      </w:r>
+      <w:r>
+        <w:fldChar w:fldCharType="separate"/>
+      </w:r>
+      <w:r>
+        <w:rPr>
+          <w:noProof/>
+        </w:rPr>
+        <w:t>1</w:t>
+      </w:r>
+      <w:r>
+        <w:rPr>
+          <w:noProof/>
+        </w:rPr>
+        <w:fldChar w:fldCharType="end"/>
+      </w:r>
+      <w:bookmarkEnd w:id="0"/>
+      <w:proofErr w:type="gramStart"/>
+      <w:r>
+        <w:t xml:space="preserve">  Span</w:t>
+      </w:r>
+      <w:proofErr w:type="gramEnd"/>
+      <w:r>
+        <w:t xml:space="preserve"> only Greedy Mapping</w:t>
       </w:r>
     </w:p>
     <w:p>
@@ -2927,10 +3365,10 @@
           <w:noProof/>
         </w:rPr>
         <w:drawing>
-          <wp:inline distT="0" distB="0" distL="0" distR="0" wp14:anchorId="12B085CC" wp14:editId="1C2C3E94">
-            <wp:extent cx="5486400" cy="2610485"/>
-            <wp:effectExtent l="0" t="0" r="0" b="5715"/>
-            <wp:docPr id="9" name="Picture 5"/>
+          <wp:inline distT="0" distB="0" distL="0" distR="0" wp14:anchorId="44495CC0" wp14:editId="460D2FE6">
+            <wp:extent cx="5486400" cy="2595489"/>
+            <wp:effectExtent l="0" t="0" r="0" b="0"/>
+            <wp:docPr id="11" name="Picture 4"/>
             <wp:cNvGraphicFramePr>
               <a:graphicFrameLocks xmlns:a="http://schemas.openxmlformats.org/drawingml/2006/main" noChangeAspect="1"/>
             </wp:cNvGraphicFramePr>
@@ -2938,7 +3376,7 @@
               <a:graphicData uri="http://schemas.openxmlformats.org/drawingml/2006/picture">
                 <pic:pic xmlns:pic="http://schemas.openxmlformats.org/drawingml/2006/picture">
                   <pic:nvPicPr>
-                    <pic:cNvPr id="0" name="Picture 5"/>
+                    <pic:cNvPr id="0" name="Picture 4"/>
                     <pic:cNvPicPr>
                       <a:picLocks noChangeAspect="1" noChangeArrowheads="1"/>
                     </pic:cNvPicPr>
@@ -2959,7 +3397,7 @@
                   <pic:spPr bwMode="auto">
                     <a:xfrm>
                       <a:off x="0" y="0"/>
-                      <a:ext cx="5486400" cy="2610485"/>
+                      <a:ext cx="5486400" cy="2595489"/>
                     </a:xfrm>
                     <a:prstGeom prst="rect">
                       <a:avLst/>
@@ -2975,6 +3413,8 @@
           </wp:inline>
         </w:drawing>
       </w:r>
+      <w:bookmarkStart w:id="1" w:name="_GoBack"/>
+      <w:bookmarkEnd w:id="1"/>
     </w:p>
     <w:p>
       <w:pPr>
@@ -2984,14 +3424,27 @@
       <w:r>
         <w:t xml:space="preserve">Algorithm </w:t>
       </w:r>
-      <w:fldSimple w:instr=" SEQ Algorithm \* ARABIC ">
-        <w:r>
-          <w:rPr>
-            <w:noProof/>
-          </w:rPr>
-          <w:t>2</w:t>
-        </w:r>
-      </w:fldSimple>
+      <w:r>
+        <w:fldChar w:fldCharType="begin"/>
+      </w:r>
+      <w:r>
+        <w:instrText xml:space="preserve"> SEQ Algorithm \* ARABIC </w:instrText>
+      </w:r>
+      <w:r>
+        <w:fldChar w:fldCharType="separate"/>
+      </w:r>
+      <w:r>
+        <w:rPr>
+          <w:noProof/>
+        </w:rPr>
+        <w:t>2</w:t>
+      </w:r>
+      <w:r>
+        <w:rPr>
+          <w:noProof/>
+        </w:rPr>
+        <w:fldChar w:fldCharType="end"/>
+      </w:r>
       <w:bookmarkEnd w:id="2"/>
       <w:r>
         <w:t xml:space="preserve"> Attribute Augmented Greedy Mapping</w:t>
@@ -3606,12 +4059,28 @@
         <w:pStyle w:val="Heading3"/>
       </w:pPr>
       <w:r>
-        <w:t>Scoring realis status and mention type detection</w:t>
-      </w:r>
-    </w:p>
-    <w:p>
-      <w:r>
-        <w:t xml:space="preserve">To score realis status and mention type detection, we </w:t>
+        <w:t xml:space="preserve">Scoring </w:t>
+      </w:r>
+      <w:proofErr w:type="spellStart"/>
+      <w:r>
+        <w:t>realis</w:t>
+      </w:r>
+      <w:proofErr w:type="spellEnd"/>
+      <w:r>
+        <w:t xml:space="preserve"> status and mention type detection</w:t>
+      </w:r>
+    </w:p>
+    <w:p>
+      <w:r>
+        <w:t xml:space="preserve">To score </w:t>
+      </w:r>
+      <w:proofErr w:type="spellStart"/>
+      <w:r>
+        <w:t>realis</w:t>
+      </w:r>
+      <w:proofErr w:type="spellEnd"/>
+      <w:r>
+        <w:t xml:space="preserve"> status and mention type detection, we </w:t>
       </w:r>
       <w:r>
         <w:t>augment the Span-based F-1 score slightly.</w:t>
@@ -3631,11 +4100,16 @@
       <w:r>
         <w:t xml:space="preserve"> “</w:t>
       </w:r>
+      <w:proofErr w:type="spellStart"/>
       <w:r>
         <w:t>R</w:t>
       </w:r>
       <w:r>
-        <w:t>ealis” and “</w:t>
+        <w:t>ealis</w:t>
+      </w:r>
+      <w:proofErr w:type="spellEnd"/>
+      <w:r>
+        <w:t>” and “</w:t>
       </w:r>
       <w:r>
         <w:t>T</w:t>
@@ -3679,11 +4153,16 @@
       <w:r>
         <w:t xml:space="preserve"> will be the set that indexes both “</w:t>
       </w:r>
+      <w:proofErr w:type="spellStart"/>
       <w:r>
         <w:t>R</w:t>
       </w:r>
       <w:r>
-        <w:t>ealis” and “</w:t>
+        <w:t>ealis</w:t>
+      </w:r>
+      <w:proofErr w:type="spellEnd"/>
+      <w:r>
+        <w:t>” and “</w:t>
       </w:r>
       <w:r>
         <w:t>T</w:t>
@@ -3719,13 +4198,26 @@
         <w:t>s</w:t>
       </w:r>
       <w:r>
-        <w:t xml:space="preserve"> will be Realis</w:t>
-      </w:r>
+        <w:t xml:space="preserve"> will be </w:t>
+      </w:r>
+      <w:proofErr w:type="spellStart"/>
+      <w:r>
+        <w:t>Realis</w:t>
+      </w:r>
+      <w:proofErr w:type="spellEnd"/>
       <w:r>
         <w:t xml:space="preserve"> only</w:t>
       </w:r>
       <w:r>
-        <w:t>, Type only and Realis &amp;T</w:t>
+        <w:t xml:space="preserve">, Type only and </w:t>
+      </w:r>
+      <w:proofErr w:type="spellStart"/>
+      <w:r>
+        <w:t>Realis</w:t>
+      </w:r>
+      <w:proofErr w:type="spellEnd"/>
+      <w:r>
+        <w:t xml:space="preserve"> &amp;T</w:t>
       </w:r>
       <w:r>
         <w:t>ype.</w:t>
@@ -3800,19 +4292,29 @@
       </w:r>
     </w:p>
     <w:p>
+      <w:proofErr w:type="spellStart"/>
       <w:r>
         <w:t>Precision_mac</w:t>
       </w:r>
       <w:r>
-        <w:t>ro = sum of all Precision / #</w:t>
+        <w:t>ro</w:t>
+      </w:r>
+      <w:proofErr w:type="spellEnd"/>
+      <w:r>
+        <w:t xml:space="preserve"> = sum of all Precision / #</w:t>
       </w:r>
       <w:r>
         <w:t>document</w:t>
       </w:r>
     </w:p>
     <w:p>
-      <w:r>
-        <w:t>Recall_macro = sum of all Recall / #</w:t>
+      <w:proofErr w:type="spellStart"/>
+      <w:r>
+        <w:t>Recall_macro</w:t>
+      </w:r>
+      <w:proofErr w:type="spellEnd"/>
+      <w:r>
+        <w:t xml:space="preserve"> = sum of all Recall / #</w:t>
       </w:r>
       <w:r>
         <w:t>document</w:t>
@@ -3820,7 +4322,39 @@
     </w:p>
     <w:p>
       <w:r>
-        <w:t>F1_macro = 2* Precision_macro * Recall_macro / (Precision_macro + Recall_macro)</w:t>
+        <w:t xml:space="preserve">F1_macro = 2* </w:t>
+      </w:r>
+      <w:proofErr w:type="spellStart"/>
+      <w:r>
+        <w:t>Precision_macro</w:t>
+      </w:r>
+      <w:proofErr w:type="spellEnd"/>
+      <w:r>
+        <w:t xml:space="preserve"> * </w:t>
+      </w:r>
+      <w:proofErr w:type="spellStart"/>
+      <w:r>
+        <w:t>Recall_macro</w:t>
+      </w:r>
+      <w:proofErr w:type="spellEnd"/>
+      <w:r>
+        <w:t xml:space="preserve"> / (</w:t>
+      </w:r>
+      <w:proofErr w:type="spellStart"/>
+      <w:r>
+        <w:t>Precision_macro</w:t>
+      </w:r>
+      <w:proofErr w:type="spellEnd"/>
+      <w:r>
+        <w:t xml:space="preserve"> + </w:t>
+      </w:r>
+      <w:proofErr w:type="spellStart"/>
+      <w:r>
+        <w:t>Recall_macro</w:t>
+      </w:r>
+      <w:proofErr w:type="spellEnd"/>
+      <w:r>
+        <w:t>)</w:t>
       </w:r>
     </w:p>
     <w:p>
@@ -3851,8 +4385,13 @@
     </w:p>
     <w:p/>
     <w:p>
-      <w:r>
-        <w:t>Precision_micro = (sum of TP on all doc</w:t>
+      <w:proofErr w:type="spellStart"/>
+      <w:r>
+        <w:t>Precision_micro</w:t>
+      </w:r>
+      <w:proofErr w:type="spellEnd"/>
+      <w:r>
+        <w:t xml:space="preserve"> = (sum of TP on all doc</w:t>
       </w:r>
       <w:r>
         <w:t>s</w:t>
@@ -3868,11 +4407,16 @@
       </w:r>
     </w:p>
     <w:p>
+      <w:proofErr w:type="spellStart"/>
       <w:r>
         <w:t>Recall_mic</w:t>
       </w:r>
       <w:r>
-        <w:t>ro = (sum of TP on all doc</w:t>
+        <w:t>ro</w:t>
+      </w:r>
+      <w:proofErr w:type="spellEnd"/>
+      <w:r>
+        <w:t xml:space="preserve"> = (sum of TP on all doc</w:t>
       </w:r>
       <w:r>
         <w:t>s</w:t>
@@ -3946,7 +4490,21 @@
         <w:rPr>
           <w:rFonts w:eastAsia="Times New Roman" w:cs="Times New Roman"/>
         </w:rPr>
-        <w:t xml:space="preserve">[takes a shower] ==&gt; it is okay for annotators to include "a" in their annotation; we ignore "a" for evaluation </w:t>
+        <w:t>[</w:t>
+      </w:r>
+      <w:proofErr w:type="gramStart"/>
+      <w:r>
+        <w:rPr>
+          <w:rFonts w:eastAsia="Times New Roman" w:cs="Times New Roman"/>
+        </w:rPr>
+        <w:t>takes</w:t>
+      </w:r>
+      <w:proofErr w:type="gramEnd"/>
+      <w:r>
+        <w:rPr>
+          <w:rFonts w:eastAsia="Times New Roman" w:cs="Times New Roman"/>
+        </w:rPr>
+        <w:t xml:space="preserve"> a shower] ==&gt; it is okay for annotators to include "a" in their annotation; we ignore "a" for evaluation </w:t>
       </w:r>
     </w:p>
     <w:p>
@@ -3964,7 +4522,21 @@
         <w:rPr>
           <w:rFonts w:eastAsia="Times New Roman" w:cs="Times New Roman"/>
         </w:rPr>
-        <w:t xml:space="preserve">[make a quick decision] ==&gt; it is okay for annotators to annotate the whole phrase; we ignore "a" and include "quick" in the evaluation </w:t>
+        <w:t>[</w:t>
+      </w:r>
+      <w:proofErr w:type="gramStart"/>
+      <w:r>
+        <w:rPr>
+          <w:rFonts w:eastAsia="Times New Roman" w:cs="Times New Roman"/>
+        </w:rPr>
+        <w:t>make</w:t>
+      </w:r>
+      <w:proofErr w:type="gramEnd"/>
+      <w:r>
+        <w:rPr>
+          <w:rFonts w:eastAsia="Times New Roman" w:cs="Times New Roman"/>
+        </w:rPr>
+        <w:t xml:space="preserve"> a quick decision] ==&gt; it is okay for annotators to annotate the whole phrase; we ignore "a" and include "quick" in the evaluation </w:t>
       </w:r>
     </w:p>
     <w:p>
@@ -4030,19 +4602,80 @@
         <w:t>.</w:t>
       </w:r>
       <w:r>
+        <w:t xml:space="preserve"> We will use the latest version of the scorer</w:t>
+      </w:r>
+      <w:r>
+        <w:rPr>
+          <w:rStyle w:val="FootnoteReference"/>
+        </w:rPr>
+        <w:footnoteReference w:id="4"/>
+      </w:r>
+      <w:r>
+        <w:t xml:space="preserve">.  At the time of this writing, the scorer version is v8.01.  </w:t>
+      </w:r>
+    </w:p>
+    <w:p>
+      <w:pPr>
+        <w:pStyle w:val="Heading2"/>
+      </w:pPr>
+      <w:r>
+        <w:t>Mapping to CoNLL conversion</w:t>
+      </w:r>
+    </w:p>
+    <w:p>
+      <w:r>
+        <w:t xml:space="preserve">The CoNLL conversion will read the mapping between gold and system to </w:t>
+      </w:r>
+      <w:r>
+        <w:t>produce coreference scores. We take the mention type</w:t>
+      </w:r>
+      <w:r>
+        <w:t xml:space="preserve"> augmented mapping</w:t>
+      </w:r>
+      <w:r>
+        <w:t xml:space="preserve">, </w:t>
+      </w:r>
+      <w:r>
+        <w:t>which</w:t>
+      </w:r>
+      <w:r>
+        <w:t xml:space="preserve"> ensures each mapped pair </w:t>
+      </w:r>
+      <w:r>
+        <w:t>share the same mention type.</w:t>
+      </w:r>
+    </w:p>
+    <w:p/>
+    <w:p>
+      <w:r>
+        <w:t>We then create a CoNLL mapping from the mention type mapping.</w:t>
+      </w:r>
+      <w:r>
         <w:t xml:space="preserve"> </w:t>
       </w:r>
       <w:r>
-        <w:t>We will use the latest version of the scorer</w:t>
-      </w:r>
-      <w:r>
-        <w:rPr>
-          <w:rStyle w:val="FootnoteReference"/>
-        </w:rPr>
-        <w:footnoteReference w:id="4"/>
-      </w:r>
-      <w:r>
-        <w:t xml:space="preserve">.  At the time of this writing, the scorer version is v8.01.  </w:t>
+        <w:t>We only create a mapping in CoNLL format when the Dice score for the pair of gold and system mention reach a predefined threshold</w:t>
+      </w:r>
+      <w:r>
+        <w:t>. Following the convention in previous task, we set this threshold to be 1, which means that the mapping can only be valid for exact match cases.</w:t>
+      </w:r>
+      <w:r>
+        <w:t xml:space="preserve"> </w:t>
+      </w:r>
+      <w:r>
+        <w:t xml:space="preserve"> However, the scorer can be configured to </w:t>
+      </w:r>
+      <w:r>
+        <w:t xml:space="preserve">test </w:t>
+      </w:r>
+      <w:r>
+        <w:t xml:space="preserve">the impact </w:t>
+      </w:r>
+      <w:r>
+        <w:t xml:space="preserve">of </w:t>
+      </w:r>
+      <w:r>
+        <w:t>different thresholds.</w:t>
       </w:r>
     </w:p>
     <w:p>
@@ -4050,76 +4683,20 @@
         <w:pStyle w:val="Heading2"/>
       </w:pPr>
       <w:r>
-        <w:t>Mapping to CoNLL conversion</w:t>
-      </w:r>
-    </w:p>
-    <w:p>
-      <w:r>
-        <w:t xml:space="preserve">The CoNLL conversion will read the mapping between gold and system to </w:t>
-      </w:r>
-      <w:r>
-        <w:t>produce coreference scores. We take the mention type</w:t>
-      </w:r>
-      <w:r>
-        <w:t xml:space="preserve"> augmented mapping</w:t>
-      </w:r>
-      <w:r>
-        <w:t xml:space="preserve">, </w:t>
-      </w:r>
-      <w:r>
-        <w:t>which</w:t>
-      </w:r>
-      <w:r>
-        <w:t xml:space="preserve"> ensures each mapped pair </w:t>
-      </w:r>
-      <w:r>
-        <w:t>share the same mention type.</w:t>
-      </w:r>
-    </w:p>
-    <w:p/>
-    <w:p>
-      <w:r>
-        <w:t>We then create a CoNLL mapping from the mention type mapping.</w:t>
-      </w:r>
-      <w:r>
-        <w:t xml:space="preserve"> </w:t>
-      </w:r>
-      <w:r>
-        <w:t>We only create a mapping in CoNLL format when the Dice score for the pair of gold and system mention reach a predefined threshold</w:t>
-      </w:r>
-      <w:r>
-        <w:t>. Following the convention in previous task, we set this threshold to be 1, which means that the mapping can only be valid for exact match cases.</w:t>
-      </w:r>
-      <w:r>
-        <w:t xml:space="preserve"> </w:t>
-      </w:r>
-      <w:r>
-        <w:t xml:space="preserve"> However, the scorer can be configured to </w:t>
-      </w:r>
-      <w:r>
-        <w:t xml:space="preserve">test </w:t>
-      </w:r>
-      <w:r>
-        <w:t xml:space="preserve">the impact </w:t>
-      </w:r>
-      <w:r>
-        <w:t xml:space="preserve">of </w:t>
-      </w:r>
-      <w:r>
-        <w:t>different thresholds.</w:t>
-      </w:r>
-    </w:p>
-    <w:p>
-      <w:pPr>
-        <w:pStyle w:val="Heading2"/>
-      </w:pPr>
-      <w:r>
         <w:t>Final Score</w:t>
       </w:r>
     </w:p>
     <w:p>
       <w:r>
-        <w:t>Systems will be ranked using the unweighted average of the following 4 metrics produced by CoNLL scorer:</w:t>
+        <w:t xml:space="preserve">Systems will be ranked using the </w:t>
+      </w:r>
+      <w:proofErr w:type="spellStart"/>
+      <w:r>
+        <w:t>unweighted</w:t>
+      </w:r>
+      <w:proofErr w:type="spellEnd"/>
+      <w:r>
+        <w:t xml:space="preserve"> average of the following 4 metrics produced by CoNLL scorer:</w:t>
       </w:r>
     </w:p>
     <w:p>
@@ -4285,8 +4862,13 @@
                               </w:rPr>
                             </w:pPr>
                             <w:r>
-                              <w:t>#BeginOfDocument</w:t>
-                            </w:r>
+                              <w:t>#</w:t>
+                            </w:r>
+                            <w:proofErr w:type="spellStart"/>
+                            <w:r>
+                              <w:t>BeginOfDocument</w:t>
+                            </w:r>
+                            <w:proofErr w:type="spellEnd"/>
                             <w:r>
                               <w:t xml:space="preserve"> sample</w:t>
                             </w:r>
@@ -4297,12 +4879,14 @@
                                 <w:shd w:val="clear" w:color="auto" w:fill="FFFFFF"/>
                               </w:rPr>
                             </w:pPr>
+                            <w:proofErr w:type="gramStart"/>
                             <w:r>
                               <w:rPr>
                                 <w:shd w:val="clear" w:color="auto" w:fill="FFFFFF"/>
                               </w:rPr>
                               <w:t>gold</w:t>
                             </w:r>
+                            <w:proofErr w:type="gramEnd"/>
                             <w:r>
                               <w:rPr>
                                 <w:shd w:val="clear" w:color="auto" w:fill="FFFFFF"/>
@@ -4341,8 +4925,15 @@
                                 <w:shd w:val="clear" w:color="auto" w:fill="FFFFFF"/>
                               </w:rPr>
                               <w:tab/>
+                            </w:r>
+                            <w:proofErr w:type="spellStart"/>
+                            <w:r>
+                              <w:rPr>
+                                <w:shd w:val="clear" w:color="auto" w:fill="FFFFFF"/>
+                              </w:rPr>
                               <w:t>Life_Die</w:t>
                             </w:r>
+                            <w:proofErr w:type="spellEnd"/>
                             <w:r>
                               <w:rPr>
                                 <w:shd w:val="clear" w:color="auto" w:fill="FFFFFF"/>
@@ -4357,12 +4948,14 @@
                                 <w:shd w:val="clear" w:color="auto" w:fill="FFFFFF"/>
                               </w:rPr>
                             </w:pPr>
+                            <w:proofErr w:type="gramStart"/>
                             <w:r>
                               <w:rPr>
                                 <w:shd w:val="clear" w:color="auto" w:fill="FFFFFF"/>
                               </w:rPr>
                               <w:t>gold</w:t>
                             </w:r>
+                            <w:proofErr w:type="gramEnd"/>
                             <w:r>
                               <w:rPr>
                                 <w:shd w:val="clear" w:color="auto" w:fill="FFFFFF"/>
@@ -4401,8 +4994,15 @@
                                 <w:shd w:val="clear" w:color="auto" w:fill="FFFFFF"/>
                               </w:rPr>
                               <w:tab/>
+                            </w:r>
+                            <w:proofErr w:type="spellStart"/>
+                            <w:r>
+                              <w:rPr>
+                                <w:shd w:val="clear" w:color="auto" w:fill="FFFFFF"/>
+                              </w:rPr>
                               <w:t>Conflict_Attack</w:t>
                             </w:r>
+                            <w:proofErr w:type="spellEnd"/>
                             <w:r>
                               <w:rPr>
                                 <w:shd w:val="clear" w:color="auto" w:fill="FFFFFF"/>
@@ -4417,12 +5017,14 @@
                                 <w:shd w:val="clear" w:color="auto" w:fill="FFFFFF"/>
                               </w:rPr>
                             </w:pPr>
+                            <w:proofErr w:type="gramStart"/>
                             <w:r>
                               <w:rPr>
                                 <w:shd w:val="clear" w:color="auto" w:fill="FFFFFF"/>
                               </w:rPr>
                               <w:t>gold</w:t>
                             </w:r>
+                            <w:proofErr w:type="gramEnd"/>
                             <w:r>
                               <w:rPr>
                                 <w:shd w:val="clear" w:color="auto" w:fill="FFFFFF"/>
@@ -4461,8 +5063,15 @@
                                 <w:shd w:val="clear" w:color="auto" w:fill="FFFFFF"/>
                               </w:rPr>
                               <w:tab/>
+                            </w:r>
+                            <w:proofErr w:type="spellStart"/>
+                            <w:r>
+                              <w:rPr>
+                                <w:shd w:val="clear" w:color="auto" w:fill="FFFFFF"/>
+                              </w:rPr>
                               <w:t>Conflict_Attack</w:t>
                             </w:r>
+                            <w:proofErr w:type="spellEnd"/>
                             <w:r>
                               <w:rPr>
                                 <w:shd w:val="clear" w:color="auto" w:fill="FFFFFF"/>
@@ -4495,8 +5104,16 @@
                                 <w:shd w:val="clear" w:color="auto" w:fill="FFFFFF"/>
                               </w:rPr>
                               <w:tab/>
-                              <w:t>E2,E3</w:t>
-                            </w:r>
+                              <w:t>E2</w:t>
+                            </w:r>
+                            <w:proofErr w:type="gramStart"/>
+                            <w:r>
+                              <w:rPr>
+                                <w:shd w:val="clear" w:color="auto" w:fill="FFFFFF"/>
+                              </w:rPr>
+                              <w:t>,E3</w:t>
+                            </w:r>
+                            <w:proofErr w:type="gramEnd"/>
                           </w:p>
                           <w:p>
                             <w:pPr>
@@ -4508,8 +5125,16 @@
                               <w:rPr>
                                 <w:shd w:val="clear" w:color="auto" w:fill="FFFFFF"/>
                               </w:rPr>
-                              <w:t>#EndOfDocument</w:t>
-                            </w:r>
+                              <w:t>#</w:t>
+                            </w:r>
+                            <w:proofErr w:type="spellStart"/>
+                            <w:r>
+                              <w:rPr>
+                                <w:shd w:val="clear" w:color="auto" w:fill="FFFFFF"/>
+                              </w:rPr>
+                              <w:t>EndOfDocument</w:t>
+                            </w:r>
+                            <w:proofErr w:type="spellEnd"/>
                           </w:p>
                           <w:p>
                             <w:pPr>
@@ -4851,8 +5476,13 @@
                               </w:rPr>
                             </w:pPr>
                             <w:r>
-                              <w:t>#BeginOfDocument</w:t>
-                            </w:r>
+                              <w:t>#</w:t>
+                            </w:r>
+                            <w:proofErr w:type="spellStart"/>
+                            <w:r>
+                              <w:t>BeginOfDocument</w:t>
+                            </w:r>
+                            <w:proofErr w:type="spellEnd"/>
                             <w:r>
                               <w:t xml:space="preserve"> sample</w:t>
                             </w:r>
@@ -4863,12 +5493,14 @@
                                 <w:shd w:val="clear" w:color="auto" w:fill="FFFFFF"/>
                               </w:rPr>
                             </w:pPr>
+                            <w:proofErr w:type="gramStart"/>
                             <w:r>
                               <w:rPr>
                                 <w:shd w:val="clear" w:color="auto" w:fill="FFFFFF"/>
                               </w:rPr>
                               <w:t>sys</w:t>
                             </w:r>
+                            <w:proofErr w:type="gramEnd"/>
                             <w:r>
                               <w:rPr>
                                 <w:shd w:val="clear" w:color="auto" w:fill="FFFFFF"/>
@@ -4907,8 +5539,15 @@
                                 <w:shd w:val="clear" w:color="auto" w:fill="FFFFFF"/>
                               </w:rPr>
                               <w:tab/>
+                            </w:r>
+                            <w:proofErr w:type="spellStart"/>
+                            <w:r>
+                              <w:rPr>
+                                <w:shd w:val="clear" w:color="auto" w:fill="FFFFFF"/>
+                              </w:rPr>
                               <w:t>Conflict_Attack</w:t>
                             </w:r>
+                            <w:proofErr w:type="spellEnd"/>
                             <w:r>
                               <w:rPr>
                                 <w:shd w:val="clear" w:color="auto" w:fill="FFFFFF"/>
@@ -4923,12 +5562,14 @@
                                 <w:shd w:val="clear" w:color="auto" w:fill="FFFFFF"/>
                               </w:rPr>
                             </w:pPr>
+                            <w:proofErr w:type="gramStart"/>
                             <w:r>
                               <w:rPr>
                                 <w:shd w:val="clear" w:color="auto" w:fill="FFFFFF"/>
                               </w:rPr>
                               <w:t>sys</w:t>
                             </w:r>
+                            <w:proofErr w:type="gramEnd"/>
                             <w:r>
                               <w:rPr>
                                 <w:shd w:val="clear" w:color="auto" w:fill="FFFFFF"/>
@@ -4967,8 +5608,15 @@
                                 <w:shd w:val="clear" w:color="auto" w:fill="FFFFFF"/>
                               </w:rPr>
                               <w:tab/>
+                            </w:r>
+                            <w:proofErr w:type="spellStart"/>
+                            <w:r>
+                              <w:rPr>
+                                <w:shd w:val="clear" w:color="auto" w:fill="FFFFFF"/>
+                              </w:rPr>
                               <w:t>Conflict_Attack</w:t>
                             </w:r>
+                            <w:proofErr w:type="spellEnd"/>
                             <w:r>
                               <w:rPr>
                                 <w:shd w:val="clear" w:color="auto" w:fill="FFFFFF"/>
@@ -5001,8 +5649,16 @@
                                 <w:shd w:val="clear" w:color="auto" w:fill="FFFFFF"/>
                               </w:rPr>
                               <w:tab/>
-                              <w:t>E1,E2</w:t>
-                            </w:r>
+                              <w:t>E1</w:t>
+                            </w:r>
+                            <w:proofErr w:type="gramStart"/>
+                            <w:r>
+                              <w:rPr>
+                                <w:shd w:val="clear" w:color="auto" w:fill="FFFFFF"/>
+                              </w:rPr>
+                              <w:t>,E2</w:t>
+                            </w:r>
+                            <w:proofErr w:type="gramEnd"/>
                           </w:p>
                           <w:p>
                             <w:pPr>
@@ -5014,8 +5670,16 @@
                               <w:rPr>
                                 <w:shd w:val="clear" w:color="auto" w:fill="FFFFFF"/>
                               </w:rPr>
-                              <w:t>#EndOfDocument</w:t>
-                            </w:r>
+                              <w:t>#</w:t>
+                            </w:r>
+                            <w:proofErr w:type="spellStart"/>
+                            <w:r>
+                              <w:rPr>
+                                <w:shd w:val="clear" w:color="auto" w:fill="FFFFFF"/>
+                              </w:rPr>
+                              <w:t>EndOfDocument</w:t>
+                            </w:r>
+                            <w:proofErr w:type="spellEnd"/>
                           </w:p>
                           <w:p>
                             <w:pPr>
@@ -5246,7 +5910,15 @@
         <w:t>s</w:t>
       </w:r>
       <w:r>
-        <w:t>, missing one of the double annotated “murder”.</w:t>
+        <w:t>, missing one of the double annotated “</w:t>
+      </w:r>
+      <w:proofErr w:type="gramStart"/>
+      <w:r>
+        <w:t>murder</w:t>
+      </w:r>
+      <w:proofErr w:type="gramEnd"/>
+      <w:r>
+        <w:t>”.</w:t>
       </w:r>
     </w:p>
     <w:p/>
@@ -5369,8 +6041,16 @@
           <w:shd w:val="clear" w:color="auto" w:fill="FFFFFF"/>
         </w:rPr>
         <w:tab/>
-        <w:t>E1,E2</w:t>
-      </w:r>
+        <w:t>E1</w:t>
+      </w:r>
+      <w:proofErr w:type="gramStart"/>
+      <w:r>
+        <w:rPr>
+          <w:shd w:val="clear" w:color="auto" w:fill="FFFFFF"/>
+        </w:rPr>
+        <w:t>,E2</w:t>
+      </w:r>
+      <w:proofErr w:type="gramEnd"/>
     </w:p>
     <w:p>
       <w:pPr>
@@ -5396,15 +6076,16 @@
           <w:shd w:val="clear" w:color="auto" w:fill="FFFFFF"/>
         </w:rPr>
         <w:tab/>
-        <w:t>E2,E3</w:t>
-      </w:r>
-    </w:p>
-    <w:p>
-      <w:pPr>
+        <w:t>E2</w:t>
+      </w:r>
+      <w:proofErr w:type="gramStart"/>
+      <w:r>
         <w:rPr>
           <w:shd w:val="clear" w:color="auto" w:fill="FFFFFF"/>
         </w:rPr>
-      </w:pPr>
+        <w:t>,E3</w:t>
+      </w:r>
+      <w:proofErr w:type="gramEnd"/>
     </w:p>
     <w:p>
       <w:pPr>
@@ -5412,11 +6093,26 @@
           <w:shd w:val="clear" w:color="auto" w:fill="FFFFFF"/>
         </w:rPr>
       </w:pPr>
-      <w:r>
+    </w:p>
+    <w:p>
+      <w:pPr>
         <w:rPr>
           <w:shd w:val="clear" w:color="auto" w:fill="FFFFFF"/>
         </w:rPr>
-        <w:t>is not allowed and should be submitted as:</w:t>
+      </w:pPr>
+      <w:proofErr w:type="gramStart"/>
+      <w:r>
+        <w:rPr>
+          <w:shd w:val="clear" w:color="auto" w:fill="FFFFFF"/>
+        </w:rPr>
+        <w:t>is</w:t>
+      </w:r>
+      <w:proofErr w:type="gramEnd"/>
+      <w:r>
+        <w:rPr>
+          <w:shd w:val="clear" w:color="auto" w:fill="FFFFFF"/>
+        </w:rPr>
+        <w:t xml:space="preserve"> not allowed and should be submitted as:</w:t>
       </w:r>
     </w:p>
     <w:p/>
@@ -5444,8 +6140,16 @@
           <w:shd w:val="clear" w:color="auto" w:fill="FFFFFF"/>
         </w:rPr>
         <w:tab/>
-        <w:t>E1,E2,E3</w:t>
-      </w:r>
+        <w:t>E1</w:t>
+      </w:r>
+      <w:proofErr w:type="gramStart"/>
+      <w:r>
+        <w:rPr>
+          <w:shd w:val="clear" w:color="auto" w:fill="FFFFFF"/>
+        </w:rPr>
+        <w:t>,E2,E3</w:t>
+      </w:r>
+      <w:proofErr w:type="gramEnd"/>
     </w:p>
     <w:p>
       <w:pPr>
@@ -5495,7 +6199,15 @@
         <w:t>appendix</w:t>
       </w:r>
       <w:r>
-        <w:t xml:space="preserve"> describes our tokenizer shown in Figure 1.  </w:t>
+        <w:t xml:space="preserve"> describes our </w:t>
+      </w:r>
+      <w:proofErr w:type="spellStart"/>
+      <w:r>
+        <w:t>tokenizer</w:t>
+      </w:r>
+      <w:proofErr w:type="spellEnd"/>
+      <w:r>
+        <w:t xml:space="preserve"> shown in Figure 1.  </w:t>
       </w:r>
       <w:r>
         <w:t>As converted files are provided, participants probably do not need to run this tool by themselves. However, we include the tool description here for the sake of completeness.</w:t>
@@ -5625,7 +6337,15 @@
     </w:p>
     <w:p>
       <w:r>
-        <w:t>The input and output of our tokenizer are defined as follows.</w:t>
+        <w:t xml:space="preserve">The input and output of our </w:t>
+      </w:r>
+      <w:proofErr w:type="spellStart"/>
+      <w:r>
+        <w:t>tokenizer</w:t>
+      </w:r>
+      <w:proofErr w:type="spellEnd"/>
+      <w:r>
+        <w:t xml:space="preserve"> are defined as follows.</w:t>
       </w:r>
     </w:p>
     <w:p>
@@ -5633,8 +6353,16 @@
         <w:rPr>
           <w:b/>
         </w:rPr>
-        <w:t>Input of the tokenizer</w:t>
-      </w:r>
+        <w:t xml:space="preserve">Input of the </w:t>
+      </w:r>
+      <w:proofErr w:type="spellStart"/>
+      <w:r>
+        <w:rPr>
+          <w:b/>
+        </w:rPr>
+        <w:t>tokenizer</w:t>
+      </w:r>
+      <w:proofErr w:type="spellEnd"/>
       <w:r>
         <w:t>:</w:t>
       </w:r>
@@ -5677,8 +6405,16 @@
         <w:rPr>
           <w:b/>
         </w:rPr>
-        <w:t>Output of the tokenizer</w:t>
-      </w:r>
+        <w:t xml:space="preserve">Output of the </w:t>
+      </w:r>
+      <w:proofErr w:type="spellStart"/>
+      <w:r>
+        <w:rPr>
+          <w:b/>
+        </w:rPr>
+        <w:t>tokenizer</w:t>
+      </w:r>
+      <w:proofErr w:type="spellEnd"/>
       <w:r>
         <w:t xml:space="preserve">: Token </w:t>
       </w:r>
@@ -6508,7 +7244,31 @@
     <w:p/>
     <w:p>
       <w:r>
-        <w:t>Our tokenizer implementation is based on the tokenizer in the Stanford CoreNLP tool</w:t>
+        <w:t xml:space="preserve">Our </w:t>
+      </w:r>
+      <w:proofErr w:type="spellStart"/>
+      <w:r>
+        <w:t>tokenizer</w:t>
+      </w:r>
+      <w:proofErr w:type="spellEnd"/>
+      <w:r>
+        <w:t xml:space="preserve"> implementation is based on the </w:t>
+      </w:r>
+      <w:proofErr w:type="spellStart"/>
+      <w:r>
+        <w:t>tokenizer</w:t>
+      </w:r>
+      <w:proofErr w:type="spellEnd"/>
+      <w:r>
+        <w:t xml:space="preserve"> in the Stanford </w:t>
+      </w:r>
+      <w:proofErr w:type="spellStart"/>
+      <w:r>
+        <w:t>CoreNLP</w:t>
+      </w:r>
+      <w:proofErr w:type="spellEnd"/>
+      <w:r>
+        <w:t xml:space="preserve"> tool</w:t>
       </w:r>
       <w:r>
         <w:rPr>
@@ -6553,19 +7313,43 @@
         </w:numPr>
       </w:pPr>
       <w:r>
-        <w:t>The same number of text files and brat annotation files (*.ann) with the same file base name</w:t>
-      </w:r>
-    </w:p>
-    <w:p>
-      <w:r>
-        <w:t>You can run the tokenizer by the following command.</w:t>
+        <w:t>The same number of text files and brat annotation files (*.</w:t>
+      </w:r>
+      <w:proofErr w:type="spellStart"/>
+      <w:r>
+        <w:t>ann</w:t>
+      </w:r>
+      <w:proofErr w:type="spellEnd"/>
+      <w:r>
+        <w:t>) with the same file base name</w:t>
+      </w:r>
+    </w:p>
+    <w:p>
+      <w:r>
+        <w:t xml:space="preserve">You can run the </w:t>
+      </w:r>
+      <w:proofErr w:type="spellStart"/>
+      <w:r>
+        <w:t>tokenizer</w:t>
+      </w:r>
+      <w:proofErr w:type="spellEnd"/>
+      <w:r>
+        <w:t xml:space="preserve"> by the following command.</w:t>
       </w:r>
     </w:p>
     <w:p/>
     <w:p>
       <w:r>
         <w:lastRenderedPageBreak/>
-        <w:t>If you run the tokenizer without any options, you should see the usage of the software as follows.</w:t>
+        <w:t xml:space="preserve">If you run the </w:t>
+      </w:r>
+      <w:proofErr w:type="spellStart"/>
+      <w:r>
+        <w:t>tokenizer</w:t>
+      </w:r>
+      <w:proofErr w:type="spellEnd"/>
+      <w:r>
+        <w:t xml:space="preserve"> without any options, you should see the usage of the software as follows.</w:t>
       </w:r>
     </w:p>
     <w:p>
@@ -6632,6 +7416,7 @@
                                 <w:szCs w:val="18"/>
                               </w:rPr>
                             </w:pPr>
+                            <w:proofErr w:type="gramStart"/>
                             <w:r>
                               <w:rPr>
                                 <w:rFonts w:ascii="Courier New" w:hAnsi="Courier New" w:cs="Courier New"/>
@@ -6639,8 +7424,9 @@
                                 <w:sz w:val="18"/>
                                 <w:szCs w:val="18"/>
                               </w:rPr>
-                              <w:t>usage: java TokenFile</w:t>
-                            </w:r>
+                              <w:t>usage</w:t>
+                            </w:r>
+                            <w:proofErr w:type="gramEnd"/>
                             <w:r>
                               <w:rPr>
                                 <w:rFonts w:ascii="Courier New" w:hAnsi="Courier New" w:cs="Courier New"/>
@@ -6648,8 +7434,28 @@
                                 <w:sz w:val="18"/>
                                 <w:szCs w:val="18"/>
                               </w:rPr>
+                              <w:t xml:space="preserve">: java </w:t>
+                            </w:r>
+                            <w:proofErr w:type="spellStart"/>
+                            <w:r>
+                              <w:rPr>
+                                <w:rFonts w:ascii="Courier New" w:hAnsi="Courier New" w:cs="Courier New"/>
+                                <w:color w:val="000000"/>
+                                <w:sz w:val="18"/>
+                                <w:szCs w:val="18"/>
+                              </w:rPr>
+                              <w:t>TokenFile</w:t>
+                            </w:r>
+                            <w:r>
+                              <w:rPr>
+                                <w:rFonts w:ascii="Courier New" w:hAnsi="Courier New" w:cs="Courier New"/>
+                                <w:color w:val="000000"/>
+                                <w:sz w:val="18"/>
+                                <w:szCs w:val="18"/>
+                              </w:rPr>
                               <w:t>Maker</w:t>
                             </w:r>
+                            <w:proofErr w:type="spellEnd"/>
                             <w:r>
                               <w:rPr>
                                 <w:rFonts w:ascii="Courier New" w:hAnsi="Courier New" w:cs="Courier New"/>
@@ -6680,7 +7486,27 @@
                                 <w:sz w:val="18"/>
                                 <w:szCs w:val="18"/>
                               </w:rPr>
-                              <w:t xml:space="preserve">       -o &lt;output&gt; [-s &lt;separator&gt;] -t &lt;text&gt;</w:t>
+                              <w:t xml:space="preserve">       -</w:t>
+                            </w:r>
+                            <w:proofErr w:type="gramStart"/>
+                            <w:r>
+                              <w:rPr>
+                                <w:rFonts w:ascii="Courier New" w:hAnsi="Courier New" w:cs="Courier New"/>
+                                <w:color w:val="000000"/>
+                                <w:sz w:val="18"/>
+                                <w:szCs w:val="18"/>
+                              </w:rPr>
+                              <w:t>o</w:t>
+                            </w:r>
+                            <w:proofErr w:type="gramEnd"/>
+                            <w:r>
+                              <w:rPr>
+                                <w:rFonts w:ascii="Courier New" w:hAnsi="Courier New" w:cs="Courier New"/>
+                                <w:color w:val="000000"/>
+                                <w:sz w:val="18"/>
+                                <w:szCs w:val="18"/>
+                              </w:rPr>
+                              <w:t xml:space="preserve"> &lt;output&gt; [-s &lt;separator&gt;] -t &lt;text&gt;</w:t>
                             </w:r>
                           </w:p>
                           <w:p>
@@ -6703,7 +7529,27 @@
                                 <w:sz w:val="18"/>
                                 <w:szCs w:val="18"/>
                               </w:rPr>
-                              <w:t xml:space="preserve"> -a &lt;annotation&gt;   annotation directory</w:t>
+                              <w:t xml:space="preserve"> -</w:t>
+                            </w:r>
+                            <w:proofErr w:type="gramStart"/>
+                            <w:r>
+                              <w:rPr>
+                                <w:rFonts w:ascii="Courier New" w:hAnsi="Courier New" w:cs="Courier New"/>
+                                <w:color w:val="000000"/>
+                                <w:sz w:val="18"/>
+                                <w:szCs w:val="18"/>
+                              </w:rPr>
+                              <w:t>a</w:t>
+                            </w:r>
+                            <w:proofErr w:type="gramEnd"/>
+                            <w:r>
+                              <w:rPr>
+                                <w:rFonts w:ascii="Courier New" w:hAnsi="Courier New" w:cs="Courier New"/>
+                                <w:color w:val="000000"/>
+                                <w:sz w:val="18"/>
+                                <w:szCs w:val="18"/>
+                              </w:rPr>
+                              <w:t xml:space="preserve"> &lt;annotation&gt;   annotation directory</w:t>
                             </w:r>
                           </w:p>
                           <w:p>
@@ -6726,7 +7572,27 @@
                                 <w:sz w:val="18"/>
                                 <w:szCs w:val="18"/>
                               </w:rPr>
-                              <w:t xml:space="preserve"> -e &lt;extension&gt;    text file extension</w:t>
+                              <w:t xml:space="preserve"> -</w:t>
+                            </w:r>
+                            <w:proofErr w:type="gramStart"/>
+                            <w:r>
+                              <w:rPr>
+                                <w:rFonts w:ascii="Courier New" w:hAnsi="Courier New" w:cs="Courier New"/>
+                                <w:color w:val="000000"/>
+                                <w:sz w:val="18"/>
+                                <w:szCs w:val="18"/>
+                              </w:rPr>
+                              <w:t>e</w:t>
+                            </w:r>
+                            <w:proofErr w:type="gramEnd"/>
+                            <w:r>
+                              <w:rPr>
+                                <w:rFonts w:ascii="Courier New" w:hAnsi="Courier New" w:cs="Courier New"/>
+                                <w:color w:val="000000"/>
+                                <w:sz w:val="18"/>
+                                <w:szCs w:val="18"/>
+                              </w:rPr>
+                              <w:t xml:space="preserve"> &lt;extension&gt;    text file extension</w:t>
                             </w:r>
                           </w:p>
                           <w:p>
@@ -6749,7 +7615,27 @@
                                 <w:sz w:val="18"/>
                                 <w:szCs w:val="18"/>
                               </w:rPr>
-                              <w:t xml:space="preserve"> -h                print this message</w:t>
+                              <w:t xml:space="preserve"> -</w:t>
+                            </w:r>
+                            <w:proofErr w:type="gramStart"/>
+                            <w:r>
+                              <w:rPr>
+                                <w:rFonts w:ascii="Courier New" w:hAnsi="Courier New" w:cs="Courier New"/>
+                                <w:color w:val="000000"/>
+                                <w:sz w:val="18"/>
+                                <w:szCs w:val="18"/>
+                              </w:rPr>
+                              <w:t>h</w:t>
+                            </w:r>
+                            <w:proofErr w:type="gramEnd"/>
+                            <w:r>
+                              <w:rPr>
+                                <w:rFonts w:ascii="Courier New" w:hAnsi="Courier New" w:cs="Courier New"/>
+                                <w:color w:val="000000"/>
+                                <w:sz w:val="18"/>
+                                <w:szCs w:val="18"/>
+                              </w:rPr>
+                              <w:t xml:space="preserve">                print this message</w:t>
                             </w:r>
                           </w:p>
                           <w:p>
@@ -6772,7 +7658,27 @@
                                 <w:sz w:val="18"/>
                                 <w:szCs w:val="18"/>
                               </w:rPr>
-                              <w:t xml:space="preserve"> -o &lt;output&gt;       output directory</w:t>
+                              <w:t xml:space="preserve"> -</w:t>
+                            </w:r>
+                            <w:proofErr w:type="gramStart"/>
+                            <w:r>
+                              <w:rPr>
+                                <w:rFonts w:ascii="Courier New" w:hAnsi="Courier New" w:cs="Courier New"/>
+                                <w:color w:val="000000"/>
+                                <w:sz w:val="18"/>
+                                <w:szCs w:val="18"/>
+                              </w:rPr>
+                              <w:t>o</w:t>
+                            </w:r>
+                            <w:proofErr w:type="gramEnd"/>
+                            <w:r>
+                              <w:rPr>
+                                <w:rFonts w:ascii="Courier New" w:hAnsi="Courier New" w:cs="Courier New"/>
+                                <w:color w:val="000000"/>
+                                <w:sz w:val="18"/>
+                                <w:szCs w:val="18"/>
+                              </w:rPr>
+                              <w:t xml:space="preserve"> &lt;output&gt;       output directory</w:t>
                             </w:r>
                           </w:p>
                           <w:p>
@@ -6795,7 +7701,27 @@
                                 <w:sz w:val="18"/>
                                 <w:szCs w:val="18"/>
                               </w:rPr>
-                              <w:t xml:space="preserve"> -s &lt;separator&gt;    separator chars for tokenization</w:t>
+                              <w:t xml:space="preserve"> -</w:t>
+                            </w:r>
+                            <w:proofErr w:type="gramStart"/>
+                            <w:r>
+                              <w:rPr>
+                                <w:rFonts w:ascii="Courier New" w:hAnsi="Courier New" w:cs="Courier New"/>
+                                <w:color w:val="000000"/>
+                                <w:sz w:val="18"/>
+                                <w:szCs w:val="18"/>
+                              </w:rPr>
+                              <w:t>s</w:t>
+                            </w:r>
+                            <w:proofErr w:type="gramEnd"/>
+                            <w:r>
+                              <w:rPr>
+                                <w:rFonts w:ascii="Courier New" w:hAnsi="Courier New" w:cs="Courier New"/>
+                                <w:color w:val="000000"/>
+                                <w:sz w:val="18"/>
+                                <w:szCs w:val="18"/>
+                              </w:rPr>
+                              <w:t xml:space="preserve"> &lt;separator&gt;    separator chars for tokenization</w:t>
                             </w:r>
                           </w:p>
                           <w:p>
@@ -6817,7 +7743,27 @@
                                 <w:sz w:val="18"/>
                                 <w:szCs w:val="18"/>
                               </w:rPr>
-                              <w:t xml:space="preserve"> -t &lt;text&gt;         text directory</w:t>
+                              <w:t xml:space="preserve"> -</w:t>
+                            </w:r>
+                            <w:proofErr w:type="gramStart"/>
+                            <w:r>
+                              <w:rPr>
+                                <w:rFonts w:ascii="Courier New" w:hAnsi="Courier New" w:cs="Courier New"/>
+                                <w:color w:val="000000"/>
+                                <w:sz w:val="18"/>
+                                <w:szCs w:val="18"/>
+                              </w:rPr>
+                              <w:t>t</w:t>
+                            </w:r>
+                            <w:proofErr w:type="gramEnd"/>
+                            <w:r>
+                              <w:rPr>
+                                <w:rFonts w:ascii="Courier New" w:hAnsi="Courier New" w:cs="Courier New"/>
+                                <w:color w:val="000000"/>
+                                <w:sz w:val="18"/>
+                                <w:szCs w:val="18"/>
+                              </w:rPr>
+                              <w:t xml:space="preserve"> &lt;text&gt;         text directory</w:t>
                             </w:r>
                           </w:p>
                         </w:txbxContent>
@@ -7059,7 +8005,31 @@
     <w:p/>
     <w:p>
       <w:r>
-        <w:t>As seen in the usage, the tokenizer takes a text file directory path and an annotation file directory path as input, instead of individual text files and annotation files.  The tokenizer outputs the same number of output files as that of input files in the text (annotation) file directory.  You can run the tokenizer by specifying options as follows, for example.</w:t>
+        <w:t xml:space="preserve">As seen in the usage, the </w:t>
+      </w:r>
+      <w:proofErr w:type="spellStart"/>
+      <w:r>
+        <w:t>tokenizer</w:t>
+      </w:r>
+      <w:proofErr w:type="spellEnd"/>
+      <w:r>
+        <w:t xml:space="preserve"> takes a text file directory path and an annotation file directory path as input, instead of individual text files and annotation files.  The </w:t>
+      </w:r>
+      <w:proofErr w:type="spellStart"/>
+      <w:r>
+        <w:t>tokenizer</w:t>
+      </w:r>
+      <w:proofErr w:type="spellEnd"/>
+      <w:r>
+        <w:t xml:space="preserve"> outputs the same number of output files as that of input files in the text (annotation) file directory.  You can run the </w:t>
+      </w:r>
+      <w:proofErr w:type="spellStart"/>
+      <w:r>
+        <w:t>tokenizer</w:t>
+      </w:r>
+      <w:proofErr w:type="spellEnd"/>
+      <w:r>
+        <w:t xml:space="preserve"> by specifying options as follows, for example.</w:t>
       </w:r>
     </w:p>
     <w:p>
@@ -7132,8 +8102,9 @@
                                 <w:sz w:val="18"/>
                                 <w:szCs w:val="18"/>
                               </w:rPr>
-                              <w:t xml:space="preserve">$ java </w:t>
-                            </w:r>
+                              <w:t xml:space="preserve">$ </w:t>
+                            </w:r>
+                            <w:proofErr w:type="gramStart"/>
                             <w:r>
                               <w:rPr>
                                 <w:rFonts w:ascii="Courier New" w:hAnsi="Courier New" w:cs="Courier New"/>
@@ -7141,8 +8112,9 @@
                                 <w:sz w:val="18"/>
                                 <w:szCs w:val="18"/>
                               </w:rPr>
-                              <w:t>TokenFile</w:t>
-                            </w:r>
+                              <w:t>java</w:t>
+                            </w:r>
+                            <w:proofErr w:type="gramEnd"/>
                             <w:r>
                               <w:rPr>
                                 <w:rFonts w:ascii="Courier New" w:hAnsi="Courier New" w:cs="Courier New"/>
@@ -7150,7 +8122,36 @@
                                 <w:sz w:val="18"/>
                                 <w:szCs w:val="18"/>
                               </w:rPr>
-                              <w:t xml:space="preserve">Maker </w:t>
+                              <w:t xml:space="preserve"> </w:t>
+                            </w:r>
+                            <w:proofErr w:type="spellStart"/>
+                            <w:r>
+                              <w:rPr>
+                                <w:rFonts w:ascii="Courier New" w:hAnsi="Courier New" w:cs="Courier New"/>
+                                <w:color w:val="000000"/>
+                                <w:sz w:val="18"/>
+                                <w:szCs w:val="18"/>
+                              </w:rPr>
+                              <w:t>TokenFile</w:t>
+                            </w:r>
+                            <w:r>
+                              <w:rPr>
+                                <w:rFonts w:ascii="Courier New" w:hAnsi="Courier New" w:cs="Courier New"/>
+                                <w:color w:val="000000"/>
+                                <w:sz w:val="18"/>
+                                <w:szCs w:val="18"/>
+                              </w:rPr>
+                              <w:t>Maker</w:t>
+                            </w:r>
+                            <w:proofErr w:type="spellEnd"/>
+                            <w:r>
+                              <w:rPr>
+                                <w:rFonts w:ascii="Courier New" w:hAnsi="Courier New" w:cs="Courier New"/>
+                                <w:color w:val="000000"/>
+                                <w:sz w:val="18"/>
+                                <w:szCs w:val="18"/>
+                              </w:rPr>
+                              <w:t xml:space="preserve"> </w:t>
                             </w:r>
                             <w:r>
                               <w:rPr>
@@ -7452,8 +8453,9 @@
                                 <w:sz w:val="18"/>
                                 <w:szCs w:val="18"/>
                               </w:rPr>
-                              <w:t xml:space="preserve">$ java </w:t>
-                            </w:r>
+                              <w:t xml:space="preserve">$ </w:t>
+                            </w:r>
+                            <w:proofErr w:type="gramStart"/>
                             <w:r>
                               <w:rPr>
                                 <w:rFonts w:ascii="Courier New" w:hAnsi="Courier New" w:cs="Courier New"/>
@@ -7461,8 +8463,9 @@
                                 <w:sz w:val="18"/>
                                 <w:szCs w:val="18"/>
                               </w:rPr>
-                              <w:t>TokenFile</w:t>
-                            </w:r>
+                              <w:t>java</w:t>
+                            </w:r>
+                            <w:proofErr w:type="gramEnd"/>
                             <w:r>
                               <w:rPr>
                                 <w:rFonts w:ascii="Courier New" w:hAnsi="Courier New" w:cs="Courier New"/>
@@ -7470,7 +8473,36 @@
                                 <w:sz w:val="18"/>
                                 <w:szCs w:val="18"/>
                               </w:rPr>
-                              <w:t xml:space="preserve">Maker </w:t>
+                              <w:t xml:space="preserve"> </w:t>
+                            </w:r>
+                            <w:proofErr w:type="spellStart"/>
+                            <w:r>
+                              <w:rPr>
+                                <w:rFonts w:ascii="Courier New" w:hAnsi="Courier New" w:cs="Courier New"/>
+                                <w:color w:val="000000"/>
+                                <w:sz w:val="18"/>
+                                <w:szCs w:val="18"/>
+                              </w:rPr>
+                              <w:t>TokenFile</w:t>
+                            </w:r>
+                            <w:r>
+                              <w:rPr>
+                                <w:rFonts w:ascii="Courier New" w:hAnsi="Courier New" w:cs="Courier New"/>
+                                <w:color w:val="000000"/>
+                                <w:sz w:val="18"/>
+                                <w:szCs w:val="18"/>
+                              </w:rPr>
+                              <w:t>Maker</w:t>
+                            </w:r>
+                            <w:proofErr w:type="spellEnd"/>
+                            <w:r>
+                              <w:rPr>
+                                <w:rFonts w:ascii="Courier New" w:hAnsi="Courier New" w:cs="Courier New"/>
+                                <w:color w:val="000000"/>
+                                <w:sz w:val="18"/>
+                                <w:szCs w:val="18"/>
+                              </w:rPr>
+                              <w:t xml:space="preserve"> </w:t>
                             </w:r>
                             <w:r>
                               <w:rPr>
@@ -7809,8 +8841,9 @@
                                 <w:sz w:val="18"/>
                                 <w:szCs w:val="18"/>
                               </w:rPr>
-                              <w:t xml:space="preserve">$ java </w:t>
-                            </w:r>
+                              <w:t xml:space="preserve">$ </w:t>
+                            </w:r>
+                            <w:proofErr w:type="gramStart"/>
                             <w:r>
                               <w:rPr>
                                 <w:rFonts w:ascii="Courier New" w:hAnsi="Courier New" w:cs="Courier New"/>
@@ -7818,8 +8851,9 @@
                                 <w:sz w:val="18"/>
                                 <w:szCs w:val="18"/>
                               </w:rPr>
-                              <w:t>TokenFile</w:t>
-                            </w:r>
+                              <w:t>java</w:t>
+                            </w:r>
+                            <w:proofErr w:type="gramEnd"/>
                             <w:r>
                               <w:rPr>
                                 <w:rFonts w:ascii="Courier New" w:hAnsi="Courier New" w:cs="Courier New"/>
@@ -7827,7 +8861,36 @@
                                 <w:sz w:val="18"/>
                                 <w:szCs w:val="18"/>
                               </w:rPr>
-                              <w:t xml:space="preserve">Maker </w:t>
+                              <w:t xml:space="preserve"> </w:t>
+                            </w:r>
+                            <w:proofErr w:type="spellStart"/>
+                            <w:r>
+                              <w:rPr>
+                                <w:rFonts w:ascii="Courier New" w:hAnsi="Courier New" w:cs="Courier New"/>
+                                <w:color w:val="000000"/>
+                                <w:sz w:val="18"/>
+                                <w:szCs w:val="18"/>
+                              </w:rPr>
+                              <w:t>TokenFile</w:t>
+                            </w:r>
+                            <w:r>
+                              <w:rPr>
+                                <w:rFonts w:ascii="Courier New" w:hAnsi="Courier New" w:cs="Courier New"/>
+                                <w:color w:val="000000"/>
+                                <w:sz w:val="18"/>
+                                <w:szCs w:val="18"/>
+                              </w:rPr>
+                              <w:t>Maker</w:t>
+                            </w:r>
+                            <w:proofErr w:type="spellEnd"/>
+                            <w:r>
+                              <w:rPr>
+                                <w:rFonts w:ascii="Courier New" w:hAnsi="Courier New" w:cs="Courier New"/>
+                                <w:color w:val="000000"/>
+                                <w:sz w:val="18"/>
+                                <w:szCs w:val="18"/>
+                              </w:rPr>
+                              <w:t xml:space="preserve"> </w:t>
                             </w:r>
                             <w:r>
                               <w:rPr>
@@ -7922,7 +8985,27 @@
                                 <w:sz w:val="18"/>
                                 <w:szCs w:val="18"/>
                               </w:rPr>
-                              <w:t>[WARN] Boundary mismatch found in d21dc2cb6e6435da7f9d9b0e5759e214: Token [1716,1735] [buffet/music/buying] vs. EventMentionSpan [1729,1735] [buying]</w:t>
+                              <w:t xml:space="preserve">[WARN] Boundary mismatch found in d21dc2cb6e6435da7f9d9b0e5759e214: Token [1716,1735] [buffet/music/buying] vs. </w:t>
+                            </w:r>
+                            <w:proofErr w:type="spellStart"/>
+                            <w:r>
+                              <w:rPr>
+                                <w:rFonts w:ascii="Courier New" w:hAnsi="Courier New" w:cs="Courier New"/>
+                                <w:color w:val="000000"/>
+                                <w:sz w:val="18"/>
+                                <w:szCs w:val="18"/>
+                              </w:rPr>
+                              <w:t>EventMentionSpan</w:t>
+                            </w:r>
+                            <w:proofErr w:type="spellEnd"/>
+                            <w:r>
+                              <w:rPr>
+                                <w:rFonts w:ascii="Courier New" w:hAnsi="Courier New" w:cs="Courier New"/>
+                                <w:color w:val="000000"/>
+                                <w:sz w:val="18"/>
+                                <w:szCs w:val="18"/>
+                              </w:rPr>
+                              <w:t xml:space="preserve"> [1729,1735] [buying]</w:t>
                             </w:r>
                           </w:p>
                           <w:p>
@@ -7945,7 +9028,27 @@
                                 <w:sz w:val="18"/>
                                 <w:szCs w:val="18"/>
                               </w:rPr>
-                              <w:t>[WARN] Boundary mismatch found in d21dc2cb6e6435da7f9d9b0e5759e214: Token [1747,1754] [in/hire] vs. EventMentionSpan [1750,1754] [hire]</w:t>
+                              <w:t xml:space="preserve">[WARN] Boundary mismatch found in d21dc2cb6e6435da7f9d9b0e5759e214: Token [1747,1754] [in/hire] vs. </w:t>
+                            </w:r>
+                            <w:proofErr w:type="spellStart"/>
+                            <w:r>
+                              <w:rPr>
+                                <w:rFonts w:ascii="Courier New" w:hAnsi="Courier New" w:cs="Courier New"/>
+                                <w:color w:val="000000"/>
+                                <w:sz w:val="18"/>
+                                <w:szCs w:val="18"/>
+                              </w:rPr>
+                              <w:t>EventMentionSpan</w:t>
+                            </w:r>
+                            <w:proofErr w:type="spellEnd"/>
+                            <w:r>
+                              <w:rPr>
+                                <w:rFonts w:ascii="Courier New" w:hAnsi="Courier New" w:cs="Courier New"/>
+                                <w:color w:val="000000"/>
+                                <w:sz w:val="18"/>
+                                <w:szCs w:val="18"/>
+                              </w:rPr>
+                              <w:t xml:space="preserve"> [1750,1754] [hire]</w:t>
                             </w:r>
                           </w:p>
                           <w:p>
@@ -8204,7 +9307,15 @@
         <w:t>d21dc2cb6e6435da7f9d9b0e5759e214</w:t>
       </w:r>
       <w:r>
-        <w:t xml:space="preserve">.  The first one says that the tokenizer has found a token “buffet/music/buying” whereas a human annotator annotated “buying” as an event mention.  </w:t>
+        <w:t xml:space="preserve">.  The first one says that the </w:t>
+      </w:r>
+      <w:proofErr w:type="spellStart"/>
+      <w:r>
+        <w:t>tokenizer</w:t>
+      </w:r>
+      <w:proofErr w:type="spellEnd"/>
+      <w:r>
+        <w:t xml:space="preserve"> has found a token “buffet/music/buying” whereas a human annotator annotated “buying” as an event mention.  </w:t>
       </w:r>
       <w:r>
         <w:t xml:space="preserve">In </w:t>
@@ -8234,7 +9345,15 @@
         <w:t>beyond</w:t>
       </w:r>
       <w:r>
-        <w:t xml:space="preserve"> the Stanford tokenization.  Our tokenizer is exactly the same as the Stanford one by default.  We observe that sometimes we might want to split the Stanford tokens further (e.g., “buffet/music/buying” into “buffet”, “music” and “buying”).  To make </w:t>
+        <w:t xml:space="preserve"> the Stanford tokenization.  Our </w:t>
+      </w:r>
+      <w:proofErr w:type="spellStart"/>
+      <w:r>
+        <w:t>tokenizer</w:t>
+      </w:r>
+      <w:proofErr w:type="spellEnd"/>
+      <w:r>
+        <w:t xml:space="preserve"> is exactly the same as the Stanford one by default.  We observe that sometimes we might want to split the Stanford tokens further (e.g., “buffet/music/buying” into “buffet”, “music” and “buying”).  To make </w:t>
       </w:r>
       <w:r>
         <w:lastRenderedPageBreak/>
@@ -8249,7 +9368,15 @@
         <w:t>-s</w:t>
       </w:r>
       <w:r>
-        <w:t>, which defines a set of additional separators for splitting tokens on top of the Stanford tokenizer.  For instance, if you use the option in the command above, you will get the following result:</w:t>
+        <w:t xml:space="preserve">, which defines a set of additional separators for splitting tokens on top of the Stanford </w:t>
+      </w:r>
+      <w:proofErr w:type="spellStart"/>
+      <w:r>
+        <w:t>tokenizer</w:t>
+      </w:r>
+      <w:proofErr w:type="spellEnd"/>
+      <w:r>
+        <w:t>.  For instance, if you use the option in the command above, you will get the following result:</w:t>
       </w:r>
     </w:p>
     <w:p>
@@ -8323,8 +9450,9 @@
                                 <w:sz w:val="18"/>
                                 <w:szCs w:val="18"/>
                               </w:rPr>
-                              <w:t xml:space="preserve">$ java </w:t>
-                            </w:r>
+                              <w:t xml:space="preserve">$ </w:t>
+                            </w:r>
+                            <w:proofErr w:type="gramStart"/>
                             <w:r>
                               <w:rPr>
                                 <w:rFonts w:ascii="Courier New" w:hAnsi="Courier New" w:cs="Courier New"/>
@@ -8332,8 +9460,9 @@
                                 <w:sz w:val="18"/>
                                 <w:szCs w:val="18"/>
                               </w:rPr>
-                              <w:t>TokenFile</w:t>
-                            </w:r>
+                              <w:t>java</w:t>
+                            </w:r>
+                            <w:proofErr w:type="gramEnd"/>
                             <w:r>
                               <w:rPr>
                                 <w:rFonts w:ascii="Courier New" w:hAnsi="Courier New" w:cs="Courier New"/>
@@ -8341,7 +9470,36 @@
                                 <w:sz w:val="18"/>
                                 <w:szCs w:val="18"/>
                               </w:rPr>
-                              <w:t xml:space="preserve">Maker </w:t>
+                              <w:t xml:space="preserve"> </w:t>
+                            </w:r>
+                            <w:proofErr w:type="spellStart"/>
+                            <w:r>
+                              <w:rPr>
+                                <w:rFonts w:ascii="Courier New" w:hAnsi="Courier New" w:cs="Courier New"/>
+                                <w:color w:val="000000"/>
+                                <w:sz w:val="18"/>
+                                <w:szCs w:val="18"/>
+                              </w:rPr>
+                              <w:t>TokenFile</w:t>
+                            </w:r>
+                            <w:r>
+                              <w:rPr>
+                                <w:rFonts w:ascii="Courier New" w:hAnsi="Courier New" w:cs="Courier New"/>
+                                <w:color w:val="000000"/>
+                                <w:sz w:val="18"/>
+                                <w:szCs w:val="18"/>
+                              </w:rPr>
+                              <w:t>Maker</w:t>
+                            </w:r>
+                            <w:proofErr w:type="spellEnd"/>
+                            <w:r>
+                              <w:rPr>
+                                <w:rFonts w:ascii="Courier New" w:hAnsi="Courier New" w:cs="Courier New"/>
+                                <w:color w:val="000000"/>
+                                <w:sz w:val="18"/>
+                                <w:szCs w:val="18"/>
+                              </w:rPr>
+                              <w:t xml:space="preserve"> </w:t>
                             </w:r>
                             <w:r>
                               <w:rPr>
@@ -8606,7 +9764,15 @@
     <w:p/>
     <w:p>
       <w:r>
-        <w:t xml:space="preserve">This means that no boundary mismatch is found, since the additional separator character / enables the boundaries of all tokens to be aligned with those of all event mention spans.  You can set multiple characters as a string with option </w:t>
+        <w:t xml:space="preserve">This means that no boundary mismatch is found, since the additional separator character / enables the boundaries of all tokens to be aligned with those of all </w:t>
+      </w:r>
+      <w:proofErr w:type="gramStart"/>
+      <w:r>
+        <w:t>event</w:t>
+      </w:r>
+      <w:proofErr w:type="gramEnd"/>
+      <w:r>
+        <w:t xml:space="preserve"> mention spans.  You can set multiple characters as a string with option </w:t>
       </w:r>
       <w:r>
         <w:rPr>
@@ -8694,7 +9860,7 @@
           <w:rPr>
             <w:noProof/>
           </w:rPr>
-          <w:t>1</w:t>
+          <w:t>12</w:t>
         </w:r>
         <w:r>
           <w:rPr>
@@ -8765,7 +9931,15 @@
         <w:footnoteRef/>
       </w:r>
       <w:r>
-        <w:t xml:space="preserve"> It is necessary to copy all event nugget annotations, even though they are provided because the scorer will simply read the response file. The scorer will complain if the an event mention in the chain is not contained in the list of nuggets provided. </w:t>
+        <w:t xml:space="preserve"> It is necessary to copy all event nugget annotations, even though they are provided because the scorer will simply read the response file. The scorer will complain if </w:t>
+      </w:r>
+      <w:proofErr w:type="gramStart"/>
+      <w:r>
+        <w:t>the an</w:t>
+      </w:r>
+      <w:proofErr w:type="gramEnd"/>
+      <w:r>
+        <w:t xml:space="preserve"> event mention in the chain is not contained in the list of nuggets provided. </w:t>
       </w:r>
     </w:p>
   </w:footnote>
@@ -13759,7 +14933,7 @@
 </file>
 
 <file path=customXml/itemProps1.xml><?xml version="1.0" encoding="utf-8"?>
-<ds:datastoreItem xmlns:ds="http://schemas.openxmlformats.org/officeDocument/2006/customXml" ds:itemID="{F3C3226E-4273-FF48-994F-524D522E0DF3}">
+<ds:datastoreItem xmlns:ds="http://schemas.openxmlformats.org/officeDocument/2006/customXml" ds:itemID="{DED12FE5-DF07-0D40-AE6C-819104928B8A}">
   <ds:schemaRefs>
     <ds:schemaRef ds:uri="http://schemas.openxmlformats.org/officeDocument/2006/bibliography"/>
   </ds:schemaRefs>

</xml_diff>